<commit_message>
Set format of report Document
</commit_message>
<xml_diff>
--- a/OR Project Report.docx
+++ b/OR Project Report.docx
@@ -1517,6 +1517,3955 @@
         <w:t>Interpretation of Results:</w:t>
       </w:r>
       <w:bookmarkEnd w:id="5"/>
+    </w:p>
+    <w:p>
+      <w:pPr>
+        <w:rPr>
+          <w:rFonts w:asciiTheme="majorBidi" w:hAnsiTheme="majorBidi" w:cstheme="majorBidi"/>
+          <w:sz w:val="28"/>
+          <w:szCs w:val="28"/>
+          <w:lang w:val="en-US"/>
+        </w:rPr>
+      </w:pPr>
+    </w:p>
+    <w:p>
+      <w:pPr>
+        <w:rPr>
+          <w:rFonts w:asciiTheme="majorBidi" w:hAnsiTheme="majorBidi" w:cstheme="majorBidi"/>
+          <w:sz w:val="28"/>
+          <w:szCs w:val="28"/>
+          <w:lang w:val="en-US"/>
+        </w:rPr>
+      </w:pPr>
+    </w:p>
+    <w:p>
+      <w:pPr>
+        <w:rPr>
+          <w:rFonts w:asciiTheme="majorBidi" w:hAnsiTheme="majorBidi" w:cstheme="majorBidi"/>
+          <w:sz w:val="28"/>
+          <w:szCs w:val="28"/>
+          <w:lang w:val="en-US"/>
+        </w:rPr>
+      </w:pPr>
+    </w:p>
+    <w:p>
+      <w:pPr>
+        <w:rPr>
+          <w:rFonts w:asciiTheme="majorBidi" w:hAnsiTheme="majorBidi" w:cstheme="majorBidi"/>
+          <w:sz w:val="28"/>
+          <w:szCs w:val="28"/>
+          <w:lang w:val="en-US"/>
+        </w:rPr>
+      </w:pPr>
+    </w:p>
+    <w:p>
+      <w:pPr>
+        <w:rPr>
+          <w:rFonts w:asciiTheme="majorBidi" w:hAnsiTheme="majorBidi" w:cstheme="majorBidi"/>
+          <w:sz w:val="28"/>
+          <w:szCs w:val="28"/>
+          <w:lang w:val="en-US"/>
+        </w:rPr>
+      </w:pPr>
+    </w:p>
+    <w:p>
+      <w:pPr>
+        <w:rPr>
+          <w:rFonts w:asciiTheme="majorBidi" w:hAnsiTheme="majorBidi" w:cstheme="majorBidi"/>
+          <w:sz w:val="28"/>
+          <w:szCs w:val="28"/>
+          <w:lang w:val="en-US"/>
+        </w:rPr>
+      </w:pPr>
+    </w:p>
+    <w:p>
+      <w:pPr>
+        <w:rPr>
+          <w:rFonts w:asciiTheme="majorBidi" w:hAnsiTheme="majorBidi" w:cstheme="majorBidi"/>
+          <w:sz w:val="28"/>
+          <w:szCs w:val="28"/>
+          <w:lang w:val="en-US"/>
+        </w:rPr>
+      </w:pPr>
+    </w:p>
+    <w:p>
+      <w:pPr>
+        <w:rPr>
+          <w:rFonts w:asciiTheme="majorBidi" w:hAnsiTheme="majorBidi" w:cstheme="majorBidi"/>
+          <w:sz w:val="28"/>
+          <w:szCs w:val="28"/>
+          <w:lang w:val="en-US"/>
+        </w:rPr>
+      </w:pPr>
+    </w:p>
+    <w:p>
+      <w:pPr>
+        <w:rPr>
+          <w:rFonts w:asciiTheme="majorBidi" w:hAnsiTheme="majorBidi" w:cstheme="majorBidi"/>
+          <w:sz w:val="28"/>
+          <w:szCs w:val="28"/>
+          <w:lang w:val="en-US"/>
+        </w:rPr>
+      </w:pPr>
+    </w:p>
+    <w:p>
+      <w:pPr>
+        <w:rPr>
+          <w:rFonts w:asciiTheme="majorBidi" w:hAnsiTheme="majorBidi" w:cstheme="majorBidi"/>
+          <w:sz w:val="28"/>
+          <w:szCs w:val="28"/>
+          <w:lang w:val="en-US"/>
+        </w:rPr>
+      </w:pPr>
+    </w:p>
+    <w:p>
+      <w:pPr>
+        <w:rPr>
+          <w:rFonts w:asciiTheme="majorBidi" w:hAnsiTheme="majorBidi" w:cstheme="majorBidi"/>
+          <w:sz w:val="28"/>
+          <w:szCs w:val="28"/>
+          <w:lang w:val="en-US"/>
+        </w:rPr>
+      </w:pPr>
+    </w:p>
+    <w:p>
+      <w:pPr>
+        <w:rPr>
+          <w:rFonts w:asciiTheme="majorBidi" w:hAnsiTheme="majorBidi" w:cstheme="majorBidi"/>
+          <w:sz w:val="28"/>
+          <w:szCs w:val="28"/>
+          <w:lang w:val="en-US"/>
+        </w:rPr>
+      </w:pPr>
+    </w:p>
+    <w:p>
+      <w:pPr>
+        <w:rPr>
+          <w:rFonts w:asciiTheme="majorBidi" w:hAnsiTheme="majorBidi" w:cstheme="majorBidi"/>
+          <w:sz w:val="28"/>
+          <w:szCs w:val="28"/>
+          <w:lang w:val="en-US"/>
+        </w:rPr>
+      </w:pPr>
+    </w:p>
+    <w:p>
+      <w:pPr>
+        <w:rPr>
+          <w:rFonts w:asciiTheme="majorBidi" w:hAnsiTheme="majorBidi" w:cstheme="majorBidi"/>
+          <w:sz w:val="28"/>
+          <w:szCs w:val="28"/>
+          <w:lang w:val="en-US"/>
+        </w:rPr>
+      </w:pPr>
+    </w:p>
+    <w:p>
+      <w:pPr>
+        <w:rPr>
+          <w:rFonts w:asciiTheme="majorBidi" w:hAnsiTheme="majorBidi" w:cstheme="majorBidi"/>
+          <w:sz w:val="28"/>
+          <w:szCs w:val="28"/>
+          <w:lang w:val="en-US"/>
+        </w:rPr>
+      </w:pPr>
+    </w:p>
+    <w:p>
+      <w:pPr>
+        <w:rPr>
+          <w:rFonts w:asciiTheme="majorBidi" w:hAnsiTheme="majorBidi" w:cstheme="majorBidi"/>
+          <w:sz w:val="28"/>
+          <w:szCs w:val="28"/>
+          <w:lang w:val="en-US"/>
+        </w:rPr>
+      </w:pPr>
+    </w:p>
+    <w:p>
+      <w:pPr>
+        <w:rPr>
+          <w:rFonts w:asciiTheme="majorBidi" w:hAnsiTheme="majorBidi" w:cstheme="majorBidi"/>
+          <w:sz w:val="28"/>
+          <w:szCs w:val="28"/>
+          <w:lang w:val="en-US"/>
+        </w:rPr>
+      </w:pPr>
+    </w:p>
+    <w:p>
+      <w:pPr>
+        <w:rPr>
+          <w:rFonts w:asciiTheme="majorBidi" w:hAnsiTheme="majorBidi" w:cstheme="majorBidi"/>
+          <w:sz w:val="28"/>
+          <w:szCs w:val="28"/>
+          <w:lang w:val="en-US"/>
+        </w:rPr>
+      </w:pPr>
+    </w:p>
+    <w:p>
+      <w:pPr>
+        <w:rPr>
+          <w:rFonts w:asciiTheme="majorBidi" w:hAnsiTheme="majorBidi" w:cstheme="majorBidi"/>
+          <w:sz w:val="28"/>
+          <w:szCs w:val="28"/>
+          <w:lang w:val="en-US"/>
+        </w:rPr>
+      </w:pPr>
+    </w:p>
+    <w:p>
+      <w:pPr>
+        <w:rPr>
+          <w:rFonts w:asciiTheme="majorBidi" w:hAnsiTheme="majorBidi" w:cstheme="majorBidi"/>
+          <w:sz w:val="28"/>
+          <w:szCs w:val="28"/>
+          <w:lang w:val="en-US"/>
+        </w:rPr>
+      </w:pPr>
+    </w:p>
+    <w:p>
+      <w:pPr>
+        <w:pStyle w:val="Heading1"/>
+        <w:rPr>
+          <w:rFonts w:asciiTheme="majorBidi" w:hAnsiTheme="majorBidi"/>
+          <w:color w:val="auto"/>
+          <w:lang w:val="en-US"/>
+        </w:rPr>
+      </w:pPr>
+      <w:r>
+        <w:rPr>
+          <w:rFonts w:asciiTheme="majorBidi" w:hAnsiTheme="majorBidi"/>
+          <w:color w:val="auto"/>
+          <w:lang w:val="en-US"/>
+        </w:rPr>
+        <w:lastRenderedPageBreak/>
+        <w:t xml:space="preserve">Problem </w:t>
+      </w:r>
+      <w:r>
+        <w:rPr>
+          <w:rFonts w:asciiTheme="majorBidi" w:hAnsiTheme="majorBidi"/>
+          <w:color w:val="auto"/>
+          <w:lang w:val="en-US"/>
+        </w:rPr>
+        <w:t>3</w:t>
+      </w:r>
+    </w:p>
+    <w:p>
+      <w:pPr>
+        <w:rPr>
+          <w:rFonts w:asciiTheme="majorBidi" w:hAnsiTheme="majorBidi" w:cstheme="majorBidi"/>
+          <w:sz w:val="28"/>
+          <w:szCs w:val="28"/>
+          <w:lang w:val="en-US"/>
+        </w:rPr>
+      </w:pPr>
+    </w:p>
+    <w:p>
+      <w:pPr>
+        <w:rPr>
+          <w:rFonts w:asciiTheme="majorBidi" w:hAnsiTheme="majorBidi" w:cstheme="majorBidi"/>
+          <w:sz w:val="28"/>
+          <w:szCs w:val="28"/>
+          <w:lang w:val="en-US"/>
+        </w:rPr>
+      </w:pPr>
+    </w:p>
+    <w:p>
+      <w:pPr>
+        <w:pStyle w:val="Heading2"/>
+        <w:rPr>
+          <w:rFonts w:asciiTheme="majorBidi" w:hAnsiTheme="majorBidi"/>
+          <w:color w:val="auto"/>
+          <w:lang w:val="en-US"/>
+        </w:rPr>
+      </w:pPr>
+      <w:r>
+        <w:rPr>
+          <w:rFonts w:asciiTheme="majorBidi" w:hAnsiTheme="majorBidi"/>
+          <w:color w:val="auto"/>
+          <w:lang w:val="en-US"/>
+        </w:rPr>
+        <w:t>Solution:</w:t>
+      </w:r>
+    </w:p>
+    <w:p>
+      <w:pPr>
+        <w:rPr>
+          <w:rFonts w:asciiTheme="majorBidi" w:hAnsiTheme="majorBidi" w:cstheme="majorBidi"/>
+          <w:sz w:val="28"/>
+          <w:szCs w:val="28"/>
+          <w:lang w:val="en-US"/>
+        </w:rPr>
+      </w:pPr>
+    </w:p>
+    <w:p>
+      <w:pPr>
+        <w:rPr>
+          <w:rFonts w:asciiTheme="majorBidi" w:hAnsiTheme="majorBidi" w:cstheme="majorBidi"/>
+          <w:sz w:val="28"/>
+          <w:szCs w:val="28"/>
+          <w:lang w:val="en-US"/>
+        </w:rPr>
+      </w:pPr>
+    </w:p>
+    <w:p>
+      <w:pPr>
+        <w:pStyle w:val="Heading2"/>
+        <w:rPr>
+          <w:rFonts w:asciiTheme="majorBidi" w:hAnsiTheme="majorBidi"/>
+          <w:color w:val="auto"/>
+          <w:lang w:val="en-US"/>
+        </w:rPr>
+      </w:pPr>
+      <w:r>
+        <w:rPr>
+          <w:rFonts w:asciiTheme="majorBidi" w:hAnsiTheme="majorBidi"/>
+          <w:color w:val="auto"/>
+          <w:lang w:val="en-US"/>
+        </w:rPr>
+        <w:t>Interpretation of Results:</w:t>
+      </w:r>
+    </w:p>
+    <w:p>
+      <w:pPr>
+        <w:rPr>
+          <w:rFonts w:asciiTheme="majorBidi" w:hAnsiTheme="majorBidi" w:cstheme="majorBidi"/>
+          <w:sz w:val="28"/>
+          <w:szCs w:val="28"/>
+          <w:lang w:val="en-US"/>
+        </w:rPr>
+      </w:pPr>
+    </w:p>
+    <w:p>
+      <w:pPr>
+        <w:rPr>
+          <w:rFonts w:asciiTheme="majorBidi" w:hAnsiTheme="majorBidi" w:cstheme="majorBidi"/>
+          <w:sz w:val="28"/>
+          <w:szCs w:val="28"/>
+          <w:lang w:val="en-US"/>
+        </w:rPr>
+      </w:pPr>
+    </w:p>
+    <w:p>
+      <w:pPr>
+        <w:rPr>
+          <w:rFonts w:asciiTheme="majorBidi" w:hAnsiTheme="majorBidi" w:cstheme="majorBidi"/>
+          <w:sz w:val="28"/>
+          <w:szCs w:val="28"/>
+          <w:lang w:val="en-US"/>
+        </w:rPr>
+      </w:pPr>
+    </w:p>
+    <w:p>
+      <w:pPr>
+        <w:rPr>
+          <w:rFonts w:asciiTheme="majorBidi" w:hAnsiTheme="majorBidi" w:cstheme="majorBidi"/>
+          <w:sz w:val="28"/>
+          <w:szCs w:val="28"/>
+          <w:lang w:val="en-US"/>
+        </w:rPr>
+      </w:pPr>
+    </w:p>
+    <w:p>
+      <w:pPr>
+        <w:rPr>
+          <w:rFonts w:asciiTheme="majorBidi" w:hAnsiTheme="majorBidi" w:cstheme="majorBidi"/>
+          <w:sz w:val="28"/>
+          <w:szCs w:val="28"/>
+          <w:lang w:val="en-US"/>
+        </w:rPr>
+      </w:pPr>
+    </w:p>
+    <w:p>
+      <w:pPr>
+        <w:rPr>
+          <w:rFonts w:asciiTheme="majorBidi" w:hAnsiTheme="majorBidi" w:cstheme="majorBidi"/>
+          <w:sz w:val="28"/>
+          <w:szCs w:val="28"/>
+          <w:lang w:val="en-US"/>
+        </w:rPr>
+      </w:pPr>
+    </w:p>
+    <w:p>
+      <w:pPr>
+        <w:rPr>
+          <w:rFonts w:asciiTheme="majorBidi" w:hAnsiTheme="majorBidi" w:cstheme="majorBidi"/>
+          <w:sz w:val="28"/>
+          <w:szCs w:val="28"/>
+          <w:lang w:val="en-US"/>
+        </w:rPr>
+      </w:pPr>
+    </w:p>
+    <w:p>
+      <w:pPr>
+        <w:rPr>
+          <w:rFonts w:asciiTheme="majorBidi" w:hAnsiTheme="majorBidi" w:cstheme="majorBidi"/>
+          <w:sz w:val="28"/>
+          <w:szCs w:val="28"/>
+          <w:lang w:val="en-US"/>
+        </w:rPr>
+      </w:pPr>
+    </w:p>
+    <w:p>
+      <w:pPr>
+        <w:rPr>
+          <w:rFonts w:asciiTheme="majorBidi" w:hAnsiTheme="majorBidi" w:cstheme="majorBidi"/>
+          <w:sz w:val="28"/>
+          <w:szCs w:val="28"/>
+          <w:lang w:val="en-US"/>
+        </w:rPr>
+      </w:pPr>
+    </w:p>
+    <w:p>
+      <w:pPr>
+        <w:rPr>
+          <w:rFonts w:asciiTheme="majorBidi" w:hAnsiTheme="majorBidi" w:cstheme="majorBidi"/>
+          <w:sz w:val="28"/>
+          <w:szCs w:val="28"/>
+          <w:lang w:val="en-US"/>
+        </w:rPr>
+      </w:pPr>
+    </w:p>
+    <w:p>
+      <w:pPr>
+        <w:rPr>
+          <w:rFonts w:asciiTheme="majorBidi" w:hAnsiTheme="majorBidi" w:cstheme="majorBidi"/>
+          <w:sz w:val="28"/>
+          <w:szCs w:val="28"/>
+          <w:lang w:val="en-US"/>
+        </w:rPr>
+      </w:pPr>
+    </w:p>
+    <w:p>
+      <w:pPr>
+        <w:rPr>
+          <w:rFonts w:asciiTheme="majorBidi" w:hAnsiTheme="majorBidi" w:cstheme="majorBidi"/>
+          <w:sz w:val="28"/>
+          <w:szCs w:val="28"/>
+          <w:lang w:val="en-US"/>
+        </w:rPr>
+      </w:pPr>
+    </w:p>
+    <w:p>
+      <w:pPr>
+        <w:rPr>
+          <w:rFonts w:asciiTheme="majorBidi" w:hAnsiTheme="majorBidi" w:cstheme="majorBidi"/>
+          <w:sz w:val="28"/>
+          <w:szCs w:val="28"/>
+          <w:lang w:val="en-US"/>
+        </w:rPr>
+      </w:pPr>
+    </w:p>
+    <w:p>
+      <w:pPr>
+        <w:rPr>
+          <w:rFonts w:asciiTheme="majorBidi" w:hAnsiTheme="majorBidi" w:cstheme="majorBidi"/>
+          <w:sz w:val="28"/>
+          <w:szCs w:val="28"/>
+          <w:lang w:val="en-US"/>
+        </w:rPr>
+      </w:pPr>
+    </w:p>
+    <w:p>
+      <w:pPr>
+        <w:rPr>
+          <w:rFonts w:asciiTheme="majorBidi" w:hAnsiTheme="majorBidi" w:cstheme="majorBidi"/>
+          <w:sz w:val="28"/>
+          <w:szCs w:val="28"/>
+          <w:lang w:val="en-US"/>
+        </w:rPr>
+      </w:pPr>
+    </w:p>
+    <w:p>
+      <w:pPr>
+        <w:rPr>
+          <w:rFonts w:asciiTheme="majorBidi" w:hAnsiTheme="majorBidi" w:cstheme="majorBidi"/>
+          <w:sz w:val="28"/>
+          <w:szCs w:val="28"/>
+          <w:lang w:val="en-US"/>
+        </w:rPr>
+      </w:pPr>
+    </w:p>
+    <w:p>
+      <w:pPr>
+        <w:rPr>
+          <w:rFonts w:asciiTheme="majorBidi" w:hAnsiTheme="majorBidi" w:cstheme="majorBidi"/>
+          <w:sz w:val="28"/>
+          <w:szCs w:val="28"/>
+          <w:lang w:val="en-US"/>
+        </w:rPr>
+      </w:pPr>
+    </w:p>
+    <w:p>
+      <w:pPr>
+        <w:rPr>
+          <w:rFonts w:asciiTheme="majorBidi" w:hAnsiTheme="majorBidi" w:cstheme="majorBidi"/>
+          <w:sz w:val="28"/>
+          <w:szCs w:val="28"/>
+          <w:lang w:val="en-US"/>
+        </w:rPr>
+      </w:pPr>
+    </w:p>
+    <w:p>
+      <w:pPr>
+        <w:rPr>
+          <w:rFonts w:asciiTheme="majorBidi" w:hAnsiTheme="majorBidi" w:cstheme="majorBidi"/>
+          <w:sz w:val="28"/>
+          <w:szCs w:val="28"/>
+          <w:lang w:val="en-US"/>
+        </w:rPr>
+      </w:pPr>
+    </w:p>
+    <w:p>
+      <w:pPr>
+        <w:rPr>
+          <w:rFonts w:asciiTheme="majorBidi" w:hAnsiTheme="majorBidi" w:cstheme="majorBidi"/>
+          <w:sz w:val="28"/>
+          <w:szCs w:val="28"/>
+          <w:lang w:val="en-US"/>
+        </w:rPr>
+      </w:pPr>
+    </w:p>
+    <w:p>
+      <w:pPr>
+        <w:rPr>
+          <w:rFonts w:asciiTheme="majorBidi" w:hAnsiTheme="majorBidi" w:cstheme="majorBidi"/>
+          <w:sz w:val="28"/>
+          <w:szCs w:val="28"/>
+          <w:lang w:val="en-US"/>
+        </w:rPr>
+      </w:pPr>
+    </w:p>
+    <w:p>
+      <w:pPr>
+        <w:pStyle w:val="Heading1"/>
+        <w:rPr>
+          <w:rFonts w:asciiTheme="majorBidi" w:hAnsiTheme="majorBidi"/>
+          <w:color w:val="auto"/>
+          <w:lang w:val="en-US"/>
+        </w:rPr>
+      </w:pPr>
+      <w:r>
+        <w:rPr>
+          <w:rFonts w:asciiTheme="majorBidi" w:hAnsiTheme="majorBidi"/>
+          <w:color w:val="auto"/>
+          <w:lang w:val="en-US"/>
+        </w:rPr>
+        <w:lastRenderedPageBreak/>
+        <w:t xml:space="preserve">Problem </w:t>
+      </w:r>
+      <w:r>
+        <w:rPr>
+          <w:rFonts w:asciiTheme="majorBidi" w:hAnsiTheme="majorBidi"/>
+          <w:color w:val="auto"/>
+          <w:lang w:val="en-US"/>
+        </w:rPr>
+        <w:t>4</w:t>
+      </w:r>
+    </w:p>
+    <w:p>
+      <w:pPr>
+        <w:rPr>
+          <w:rFonts w:asciiTheme="majorBidi" w:hAnsiTheme="majorBidi" w:cstheme="majorBidi"/>
+          <w:sz w:val="28"/>
+          <w:szCs w:val="28"/>
+          <w:lang w:val="en-US"/>
+        </w:rPr>
+      </w:pPr>
+    </w:p>
+    <w:p>
+      <w:pPr>
+        <w:rPr>
+          <w:rFonts w:asciiTheme="majorBidi" w:hAnsiTheme="majorBidi" w:cstheme="majorBidi"/>
+          <w:sz w:val="28"/>
+          <w:szCs w:val="28"/>
+          <w:lang w:val="en-US"/>
+        </w:rPr>
+      </w:pPr>
+    </w:p>
+    <w:p>
+      <w:pPr>
+        <w:pStyle w:val="Heading2"/>
+        <w:rPr>
+          <w:rFonts w:asciiTheme="majorBidi" w:hAnsiTheme="majorBidi"/>
+          <w:color w:val="auto"/>
+          <w:lang w:val="en-US"/>
+        </w:rPr>
+      </w:pPr>
+      <w:r>
+        <w:rPr>
+          <w:rFonts w:asciiTheme="majorBidi" w:hAnsiTheme="majorBidi"/>
+          <w:color w:val="auto"/>
+          <w:lang w:val="en-US"/>
+        </w:rPr>
+        <w:t>Solution:</w:t>
+      </w:r>
+    </w:p>
+    <w:p>
+      <w:pPr>
+        <w:rPr>
+          <w:rFonts w:asciiTheme="majorBidi" w:hAnsiTheme="majorBidi" w:cstheme="majorBidi"/>
+          <w:sz w:val="28"/>
+          <w:szCs w:val="28"/>
+          <w:lang w:val="en-US"/>
+        </w:rPr>
+      </w:pPr>
+    </w:p>
+    <w:p>
+      <w:pPr>
+        <w:rPr>
+          <w:rFonts w:asciiTheme="majorBidi" w:hAnsiTheme="majorBidi" w:cstheme="majorBidi"/>
+          <w:sz w:val="28"/>
+          <w:szCs w:val="28"/>
+          <w:lang w:val="en-US"/>
+        </w:rPr>
+      </w:pPr>
+    </w:p>
+    <w:p>
+      <w:pPr>
+        <w:pStyle w:val="Heading2"/>
+        <w:rPr>
+          <w:rFonts w:asciiTheme="majorBidi" w:hAnsiTheme="majorBidi"/>
+          <w:color w:val="auto"/>
+          <w:lang w:val="en-US"/>
+        </w:rPr>
+      </w:pPr>
+      <w:r>
+        <w:rPr>
+          <w:rFonts w:asciiTheme="majorBidi" w:hAnsiTheme="majorBidi"/>
+          <w:color w:val="auto"/>
+          <w:lang w:val="en-US"/>
+        </w:rPr>
+        <w:t>Interpretation of Results:</w:t>
+      </w:r>
+    </w:p>
+    <w:p>
+      <w:pPr>
+        <w:rPr>
+          <w:rFonts w:asciiTheme="majorBidi" w:hAnsiTheme="majorBidi" w:cstheme="majorBidi"/>
+          <w:sz w:val="28"/>
+          <w:szCs w:val="28"/>
+          <w:lang w:val="en-US"/>
+        </w:rPr>
+      </w:pPr>
+    </w:p>
+    <w:p>
+      <w:pPr>
+        <w:rPr>
+          <w:rFonts w:asciiTheme="majorBidi" w:hAnsiTheme="majorBidi" w:cstheme="majorBidi"/>
+          <w:sz w:val="28"/>
+          <w:szCs w:val="28"/>
+          <w:lang w:val="en-US"/>
+        </w:rPr>
+      </w:pPr>
+    </w:p>
+    <w:p>
+      <w:pPr>
+        <w:rPr>
+          <w:rFonts w:asciiTheme="majorBidi" w:hAnsiTheme="majorBidi" w:cstheme="majorBidi"/>
+          <w:sz w:val="28"/>
+          <w:szCs w:val="28"/>
+          <w:lang w:val="en-US"/>
+        </w:rPr>
+      </w:pPr>
+    </w:p>
+    <w:p>
+      <w:pPr>
+        <w:rPr>
+          <w:rFonts w:asciiTheme="majorBidi" w:hAnsiTheme="majorBidi" w:cstheme="majorBidi"/>
+          <w:sz w:val="28"/>
+          <w:szCs w:val="28"/>
+          <w:lang w:val="en-US"/>
+        </w:rPr>
+      </w:pPr>
+    </w:p>
+    <w:p>
+      <w:pPr>
+        <w:rPr>
+          <w:rFonts w:asciiTheme="majorBidi" w:hAnsiTheme="majorBidi" w:cstheme="majorBidi"/>
+          <w:sz w:val="28"/>
+          <w:szCs w:val="28"/>
+          <w:lang w:val="en-US"/>
+        </w:rPr>
+      </w:pPr>
+    </w:p>
+    <w:p>
+      <w:pPr>
+        <w:rPr>
+          <w:rFonts w:asciiTheme="majorBidi" w:hAnsiTheme="majorBidi" w:cstheme="majorBidi"/>
+          <w:sz w:val="28"/>
+          <w:szCs w:val="28"/>
+          <w:lang w:val="en-US"/>
+        </w:rPr>
+      </w:pPr>
+    </w:p>
+    <w:p>
+      <w:pPr>
+        <w:rPr>
+          <w:rFonts w:asciiTheme="majorBidi" w:hAnsiTheme="majorBidi" w:cstheme="majorBidi"/>
+          <w:sz w:val="28"/>
+          <w:szCs w:val="28"/>
+          <w:lang w:val="en-US"/>
+        </w:rPr>
+      </w:pPr>
+    </w:p>
+    <w:p>
+      <w:pPr>
+        <w:rPr>
+          <w:rFonts w:asciiTheme="majorBidi" w:hAnsiTheme="majorBidi" w:cstheme="majorBidi"/>
+          <w:sz w:val="28"/>
+          <w:szCs w:val="28"/>
+          <w:lang w:val="en-US"/>
+        </w:rPr>
+      </w:pPr>
+    </w:p>
+    <w:p>
+      <w:pPr>
+        <w:rPr>
+          <w:rFonts w:asciiTheme="majorBidi" w:hAnsiTheme="majorBidi" w:cstheme="majorBidi"/>
+          <w:sz w:val="28"/>
+          <w:szCs w:val="28"/>
+          <w:lang w:val="en-US"/>
+        </w:rPr>
+      </w:pPr>
+    </w:p>
+    <w:p>
+      <w:pPr>
+        <w:rPr>
+          <w:rFonts w:asciiTheme="majorBidi" w:hAnsiTheme="majorBidi" w:cstheme="majorBidi"/>
+          <w:sz w:val="28"/>
+          <w:szCs w:val="28"/>
+          <w:lang w:val="en-US"/>
+        </w:rPr>
+      </w:pPr>
+    </w:p>
+    <w:p>
+      <w:pPr>
+        <w:rPr>
+          <w:rFonts w:asciiTheme="majorBidi" w:hAnsiTheme="majorBidi" w:cstheme="majorBidi"/>
+          <w:sz w:val="28"/>
+          <w:szCs w:val="28"/>
+          <w:lang w:val="en-US"/>
+        </w:rPr>
+      </w:pPr>
+    </w:p>
+    <w:p>
+      <w:pPr>
+        <w:rPr>
+          <w:rFonts w:asciiTheme="majorBidi" w:hAnsiTheme="majorBidi" w:cstheme="majorBidi"/>
+          <w:sz w:val="28"/>
+          <w:szCs w:val="28"/>
+          <w:lang w:val="en-US"/>
+        </w:rPr>
+      </w:pPr>
+    </w:p>
+    <w:p>
+      <w:pPr>
+        <w:rPr>
+          <w:rFonts w:asciiTheme="majorBidi" w:hAnsiTheme="majorBidi" w:cstheme="majorBidi"/>
+          <w:sz w:val="28"/>
+          <w:szCs w:val="28"/>
+          <w:lang w:val="en-US"/>
+        </w:rPr>
+      </w:pPr>
+    </w:p>
+    <w:p>
+      <w:pPr>
+        <w:rPr>
+          <w:rFonts w:asciiTheme="majorBidi" w:hAnsiTheme="majorBidi" w:cstheme="majorBidi"/>
+          <w:sz w:val="28"/>
+          <w:szCs w:val="28"/>
+          <w:lang w:val="en-US"/>
+        </w:rPr>
+      </w:pPr>
+    </w:p>
+    <w:p>
+      <w:pPr>
+        <w:rPr>
+          <w:rFonts w:asciiTheme="majorBidi" w:hAnsiTheme="majorBidi" w:cstheme="majorBidi"/>
+          <w:sz w:val="28"/>
+          <w:szCs w:val="28"/>
+          <w:lang w:val="en-US"/>
+        </w:rPr>
+      </w:pPr>
+    </w:p>
+    <w:p>
+      <w:pPr>
+        <w:rPr>
+          <w:rFonts w:asciiTheme="majorBidi" w:hAnsiTheme="majorBidi" w:cstheme="majorBidi"/>
+          <w:sz w:val="28"/>
+          <w:szCs w:val="28"/>
+          <w:lang w:val="en-US"/>
+        </w:rPr>
+      </w:pPr>
+    </w:p>
+    <w:p>
+      <w:pPr>
+        <w:rPr>
+          <w:rFonts w:asciiTheme="majorBidi" w:hAnsiTheme="majorBidi" w:cstheme="majorBidi"/>
+          <w:sz w:val="28"/>
+          <w:szCs w:val="28"/>
+          <w:lang w:val="en-US"/>
+        </w:rPr>
+      </w:pPr>
+    </w:p>
+    <w:p>
+      <w:pPr>
+        <w:rPr>
+          <w:rFonts w:asciiTheme="majorBidi" w:hAnsiTheme="majorBidi" w:cstheme="majorBidi"/>
+          <w:sz w:val="28"/>
+          <w:szCs w:val="28"/>
+          <w:lang w:val="en-US"/>
+        </w:rPr>
+      </w:pPr>
+    </w:p>
+    <w:p>
+      <w:pPr>
+        <w:rPr>
+          <w:rFonts w:asciiTheme="majorBidi" w:hAnsiTheme="majorBidi" w:cstheme="majorBidi"/>
+          <w:sz w:val="28"/>
+          <w:szCs w:val="28"/>
+          <w:lang w:val="en-US"/>
+        </w:rPr>
+      </w:pPr>
+    </w:p>
+    <w:p>
+      <w:pPr>
+        <w:rPr>
+          <w:rFonts w:asciiTheme="majorBidi" w:hAnsiTheme="majorBidi" w:cstheme="majorBidi"/>
+          <w:sz w:val="28"/>
+          <w:szCs w:val="28"/>
+          <w:lang w:val="en-US"/>
+        </w:rPr>
+      </w:pPr>
+    </w:p>
+    <w:p>
+      <w:pPr>
+        <w:rPr>
+          <w:rFonts w:asciiTheme="majorBidi" w:hAnsiTheme="majorBidi" w:cstheme="majorBidi"/>
+          <w:sz w:val="28"/>
+          <w:szCs w:val="28"/>
+          <w:lang w:val="en-US"/>
+        </w:rPr>
+      </w:pPr>
+    </w:p>
+    <w:p>
+      <w:pPr>
+        <w:rPr>
+          <w:rFonts w:asciiTheme="majorBidi" w:hAnsiTheme="majorBidi" w:cstheme="majorBidi"/>
+          <w:sz w:val="28"/>
+          <w:szCs w:val="28"/>
+          <w:lang w:val="en-US"/>
+        </w:rPr>
+      </w:pPr>
+    </w:p>
+    <w:p>
+      <w:pPr>
+        <w:pStyle w:val="Heading1"/>
+        <w:rPr>
+          <w:rFonts w:asciiTheme="majorBidi" w:hAnsiTheme="majorBidi"/>
+          <w:color w:val="auto"/>
+          <w:lang w:val="en-US"/>
+        </w:rPr>
+      </w:pPr>
+      <w:r>
+        <w:rPr>
+          <w:rFonts w:asciiTheme="majorBidi" w:hAnsiTheme="majorBidi"/>
+          <w:color w:val="auto"/>
+          <w:lang w:val="en-US"/>
+        </w:rPr>
+        <w:t xml:space="preserve">Problem </w:t>
+      </w:r>
+      <w:r>
+        <w:rPr>
+          <w:rFonts w:asciiTheme="majorBidi" w:hAnsiTheme="majorBidi"/>
+          <w:color w:val="auto"/>
+          <w:lang w:val="en-US"/>
+        </w:rPr>
+        <w:t>5</w:t>
+      </w:r>
+    </w:p>
+    <w:p>
+      <w:pPr>
+        <w:rPr>
+          <w:rFonts w:asciiTheme="majorBidi" w:hAnsiTheme="majorBidi" w:cstheme="majorBidi"/>
+          <w:sz w:val="28"/>
+          <w:szCs w:val="28"/>
+          <w:lang w:val="en-US"/>
+        </w:rPr>
+      </w:pPr>
+    </w:p>
+    <w:p>
+      <w:pPr>
+        <w:rPr>
+          <w:rFonts w:asciiTheme="majorBidi" w:hAnsiTheme="majorBidi" w:cstheme="majorBidi"/>
+          <w:sz w:val="28"/>
+          <w:szCs w:val="28"/>
+          <w:lang w:val="en-US"/>
+        </w:rPr>
+      </w:pPr>
+    </w:p>
+    <w:p>
+      <w:pPr>
+        <w:pStyle w:val="Heading2"/>
+        <w:rPr>
+          <w:rFonts w:asciiTheme="majorBidi" w:hAnsiTheme="majorBidi"/>
+          <w:color w:val="auto"/>
+          <w:lang w:val="en-US"/>
+        </w:rPr>
+      </w:pPr>
+      <w:r>
+        <w:rPr>
+          <w:rFonts w:asciiTheme="majorBidi" w:hAnsiTheme="majorBidi"/>
+          <w:color w:val="auto"/>
+          <w:lang w:val="en-US"/>
+        </w:rPr>
+        <w:t>Solution:</w:t>
+      </w:r>
+    </w:p>
+    <w:p>
+      <w:pPr>
+        <w:rPr>
+          <w:rFonts w:asciiTheme="majorBidi" w:hAnsiTheme="majorBidi" w:cstheme="majorBidi"/>
+          <w:sz w:val="28"/>
+          <w:szCs w:val="28"/>
+          <w:lang w:val="en-US"/>
+        </w:rPr>
+      </w:pPr>
+    </w:p>
+    <w:p>
+      <w:pPr>
+        <w:rPr>
+          <w:rFonts w:asciiTheme="majorBidi" w:hAnsiTheme="majorBidi" w:cstheme="majorBidi"/>
+          <w:sz w:val="28"/>
+          <w:szCs w:val="28"/>
+          <w:lang w:val="en-US"/>
+        </w:rPr>
+      </w:pPr>
+    </w:p>
+    <w:p>
+      <w:pPr>
+        <w:pStyle w:val="Heading2"/>
+        <w:rPr>
+          <w:rFonts w:asciiTheme="majorBidi" w:hAnsiTheme="majorBidi"/>
+          <w:color w:val="auto"/>
+          <w:lang w:val="en-US"/>
+        </w:rPr>
+      </w:pPr>
+      <w:r>
+        <w:rPr>
+          <w:rFonts w:asciiTheme="majorBidi" w:hAnsiTheme="majorBidi"/>
+          <w:color w:val="auto"/>
+          <w:lang w:val="en-US"/>
+        </w:rPr>
+        <w:t>Interpretation of Results:</w:t>
+      </w:r>
+    </w:p>
+    <w:p>
+      <w:pPr>
+        <w:rPr>
+          <w:lang w:val="en-US"/>
+        </w:rPr>
+      </w:pPr>
+    </w:p>
+    <w:p>
+      <w:pPr>
+        <w:rPr>
+          <w:lang w:val="en-US"/>
+        </w:rPr>
+      </w:pPr>
+    </w:p>
+    <w:p>
+      <w:pPr>
+        <w:rPr>
+          <w:lang w:val="en-US"/>
+        </w:rPr>
+      </w:pPr>
+    </w:p>
+    <w:p>
+      <w:pPr>
+        <w:rPr>
+          <w:lang w:val="en-US"/>
+        </w:rPr>
+      </w:pPr>
+    </w:p>
+    <w:p>
+      <w:pPr>
+        <w:rPr>
+          <w:lang w:val="en-US"/>
+        </w:rPr>
+      </w:pPr>
+    </w:p>
+    <w:p>
+      <w:pPr>
+        <w:rPr>
+          <w:lang w:val="en-US"/>
+        </w:rPr>
+      </w:pPr>
+    </w:p>
+    <w:p>
+      <w:pPr>
+        <w:rPr>
+          <w:lang w:val="en-US"/>
+        </w:rPr>
+      </w:pPr>
+    </w:p>
+    <w:p>
+      <w:pPr>
+        <w:rPr>
+          <w:lang w:val="en-US"/>
+        </w:rPr>
+      </w:pPr>
+    </w:p>
+    <w:p>
+      <w:pPr>
+        <w:rPr>
+          <w:lang w:val="en-US"/>
+        </w:rPr>
+      </w:pPr>
+    </w:p>
+    <w:p>
+      <w:pPr>
+        <w:rPr>
+          <w:lang w:val="en-US"/>
+        </w:rPr>
+      </w:pPr>
+    </w:p>
+    <w:p>
+      <w:pPr>
+        <w:rPr>
+          <w:lang w:val="en-US"/>
+        </w:rPr>
+      </w:pPr>
+    </w:p>
+    <w:p>
+      <w:pPr>
+        <w:rPr>
+          <w:lang w:val="en-US"/>
+        </w:rPr>
+      </w:pPr>
+    </w:p>
+    <w:p>
+      <w:pPr>
+        <w:rPr>
+          <w:lang w:val="en-US"/>
+        </w:rPr>
+      </w:pPr>
+    </w:p>
+    <w:p>
+      <w:pPr>
+        <w:rPr>
+          <w:lang w:val="en-US"/>
+        </w:rPr>
+      </w:pPr>
+    </w:p>
+    <w:p>
+      <w:pPr>
+        <w:rPr>
+          <w:lang w:val="en-US"/>
+        </w:rPr>
+      </w:pPr>
+    </w:p>
+    <w:p>
+      <w:pPr>
+        <w:rPr>
+          <w:lang w:val="en-US"/>
+        </w:rPr>
+      </w:pPr>
+    </w:p>
+    <w:p>
+      <w:pPr>
+        <w:rPr>
+          <w:lang w:val="en-US"/>
+        </w:rPr>
+      </w:pPr>
+    </w:p>
+    <w:p>
+      <w:pPr>
+        <w:rPr>
+          <w:lang w:val="en-US"/>
+        </w:rPr>
+      </w:pPr>
+    </w:p>
+    <w:p>
+      <w:pPr>
+        <w:rPr>
+          <w:lang w:val="en-US"/>
+        </w:rPr>
+      </w:pPr>
+    </w:p>
+    <w:p>
+      <w:pPr>
+        <w:rPr>
+          <w:lang w:val="en-US"/>
+        </w:rPr>
+      </w:pPr>
+    </w:p>
+    <w:p>
+      <w:pPr>
+        <w:rPr>
+          <w:lang w:val="en-US"/>
+        </w:rPr>
+      </w:pPr>
+    </w:p>
+    <w:p>
+      <w:pPr>
+        <w:rPr>
+          <w:lang w:val="en-US"/>
+        </w:rPr>
+      </w:pPr>
+    </w:p>
+    <w:p>
+      <w:pPr>
+        <w:rPr>
+          <w:lang w:val="en-US"/>
+        </w:rPr>
+      </w:pPr>
+    </w:p>
+    <w:p>
+      <w:pPr>
+        <w:pStyle w:val="Heading1"/>
+        <w:rPr>
+          <w:rFonts w:asciiTheme="majorBidi" w:hAnsiTheme="majorBidi"/>
+          <w:color w:val="auto"/>
+          <w:lang w:val="en-US"/>
+        </w:rPr>
+      </w:pPr>
+      <w:r>
+        <w:rPr>
+          <w:rFonts w:asciiTheme="majorBidi" w:hAnsiTheme="majorBidi"/>
+          <w:color w:val="auto"/>
+          <w:lang w:val="en-US"/>
+        </w:rPr>
+        <w:lastRenderedPageBreak/>
+        <w:t xml:space="preserve">Problem </w:t>
+      </w:r>
+      <w:r>
+        <w:rPr>
+          <w:rFonts w:asciiTheme="majorBidi" w:hAnsiTheme="majorBidi"/>
+          <w:color w:val="auto"/>
+          <w:lang w:val="en-US"/>
+        </w:rPr>
+        <w:t>6</w:t>
+      </w:r>
+    </w:p>
+    <w:p>
+      <w:pPr>
+        <w:rPr>
+          <w:rFonts w:asciiTheme="majorBidi" w:hAnsiTheme="majorBidi" w:cstheme="majorBidi"/>
+          <w:sz w:val="28"/>
+          <w:szCs w:val="28"/>
+          <w:lang w:val="en-US"/>
+        </w:rPr>
+      </w:pPr>
+    </w:p>
+    <w:p>
+      <w:pPr>
+        <w:rPr>
+          <w:rFonts w:asciiTheme="majorBidi" w:hAnsiTheme="majorBidi" w:cstheme="majorBidi"/>
+          <w:sz w:val="28"/>
+          <w:szCs w:val="28"/>
+          <w:lang w:val="en-US"/>
+        </w:rPr>
+      </w:pPr>
+    </w:p>
+    <w:p>
+      <w:pPr>
+        <w:pStyle w:val="Heading2"/>
+        <w:rPr>
+          <w:rFonts w:asciiTheme="majorBidi" w:hAnsiTheme="majorBidi"/>
+          <w:color w:val="auto"/>
+          <w:lang w:val="en-US"/>
+        </w:rPr>
+      </w:pPr>
+      <w:r>
+        <w:rPr>
+          <w:rFonts w:asciiTheme="majorBidi" w:hAnsiTheme="majorBidi"/>
+          <w:color w:val="auto"/>
+          <w:lang w:val="en-US"/>
+        </w:rPr>
+        <w:t>Solution:</w:t>
+      </w:r>
+    </w:p>
+    <w:p>
+      <w:pPr>
+        <w:rPr>
+          <w:rFonts w:asciiTheme="majorBidi" w:hAnsiTheme="majorBidi" w:cstheme="majorBidi"/>
+          <w:sz w:val="28"/>
+          <w:szCs w:val="28"/>
+          <w:lang w:val="en-US"/>
+        </w:rPr>
+      </w:pPr>
+    </w:p>
+    <w:p>
+      <w:pPr>
+        <w:rPr>
+          <w:rFonts w:asciiTheme="majorBidi" w:hAnsiTheme="majorBidi" w:cstheme="majorBidi"/>
+          <w:sz w:val="28"/>
+          <w:szCs w:val="28"/>
+          <w:lang w:val="en-US"/>
+        </w:rPr>
+      </w:pPr>
+    </w:p>
+    <w:p>
+      <w:pPr>
+        <w:pStyle w:val="Heading2"/>
+        <w:rPr>
+          <w:rFonts w:asciiTheme="majorBidi" w:hAnsiTheme="majorBidi"/>
+          <w:color w:val="auto"/>
+          <w:lang w:val="en-US"/>
+        </w:rPr>
+      </w:pPr>
+      <w:r>
+        <w:rPr>
+          <w:rFonts w:asciiTheme="majorBidi" w:hAnsiTheme="majorBidi"/>
+          <w:color w:val="auto"/>
+          <w:lang w:val="en-US"/>
+        </w:rPr>
+        <w:t>Interpretation of Results:</w:t>
+      </w:r>
+    </w:p>
+    <w:p>
+      <w:pPr>
+        <w:rPr>
+          <w:lang w:val="en-US"/>
+        </w:rPr>
+      </w:pPr>
+    </w:p>
+    <w:p>
+      <w:pPr>
+        <w:rPr>
+          <w:lang w:val="en-US"/>
+        </w:rPr>
+      </w:pPr>
+    </w:p>
+    <w:p>
+      <w:pPr>
+        <w:rPr>
+          <w:lang w:val="en-US"/>
+        </w:rPr>
+      </w:pPr>
+    </w:p>
+    <w:p>
+      <w:pPr>
+        <w:rPr>
+          <w:lang w:val="en-US"/>
+        </w:rPr>
+      </w:pPr>
+    </w:p>
+    <w:p>
+      <w:pPr>
+        <w:rPr>
+          <w:lang w:val="en-US"/>
+        </w:rPr>
+      </w:pPr>
+    </w:p>
+    <w:p>
+      <w:pPr>
+        <w:rPr>
+          <w:lang w:val="en-US"/>
+        </w:rPr>
+      </w:pPr>
+    </w:p>
+    <w:p>
+      <w:pPr>
+        <w:rPr>
+          <w:lang w:val="en-US"/>
+        </w:rPr>
+      </w:pPr>
+    </w:p>
+    <w:p>
+      <w:pPr>
+        <w:rPr>
+          <w:lang w:val="en-US"/>
+        </w:rPr>
+      </w:pPr>
+    </w:p>
+    <w:p>
+      <w:pPr>
+        <w:rPr>
+          <w:lang w:val="en-US"/>
+        </w:rPr>
+      </w:pPr>
+    </w:p>
+    <w:p>
+      <w:pPr>
+        <w:rPr>
+          <w:lang w:val="en-US"/>
+        </w:rPr>
+      </w:pPr>
+    </w:p>
+    <w:p>
+      <w:pPr>
+        <w:rPr>
+          <w:lang w:val="en-US"/>
+        </w:rPr>
+      </w:pPr>
+    </w:p>
+    <w:p>
+      <w:pPr>
+        <w:rPr>
+          <w:lang w:val="en-US"/>
+        </w:rPr>
+      </w:pPr>
+    </w:p>
+    <w:p>
+      <w:pPr>
+        <w:rPr>
+          <w:lang w:val="en-US"/>
+        </w:rPr>
+      </w:pPr>
+    </w:p>
+    <w:p>
+      <w:pPr>
+        <w:rPr>
+          <w:lang w:val="en-US"/>
+        </w:rPr>
+      </w:pPr>
+    </w:p>
+    <w:p>
+      <w:pPr>
+        <w:rPr>
+          <w:lang w:val="en-US"/>
+        </w:rPr>
+      </w:pPr>
+    </w:p>
+    <w:p>
+      <w:pPr>
+        <w:rPr>
+          <w:lang w:val="en-US"/>
+        </w:rPr>
+      </w:pPr>
+    </w:p>
+    <w:p>
+      <w:pPr>
+        <w:rPr>
+          <w:lang w:val="en-US"/>
+        </w:rPr>
+      </w:pPr>
+    </w:p>
+    <w:p>
+      <w:pPr>
+        <w:rPr>
+          <w:lang w:val="en-US"/>
+        </w:rPr>
+      </w:pPr>
+    </w:p>
+    <w:p>
+      <w:pPr>
+        <w:rPr>
+          <w:lang w:val="en-US"/>
+        </w:rPr>
+      </w:pPr>
+    </w:p>
+    <w:p>
+      <w:pPr>
+        <w:rPr>
+          <w:lang w:val="en-US"/>
+        </w:rPr>
+      </w:pPr>
+    </w:p>
+    <w:p>
+      <w:pPr>
+        <w:rPr>
+          <w:lang w:val="en-US"/>
+        </w:rPr>
+      </w:pPr>
+    </w:p>
+    <w:p>
+      <w:pPr>
+        <w:rPr>
+          <w:lang w:val="en-US"/>
+        </w:rPr>
+      </w:pPr>
+    </w:p>
+    <w:p>
+      <w:pPr>
+        <w:rPr>
+          <w:lang w:val="en-US"/>
+        </w:rPr>
+      </w:pPr>
+    </w:p>
+    <w:p>
+      <w:pPr>
+        <w:rPr>
+          <w:lang w:val="en-US"/>
+        </w:rPr>
+      </w:pPr>
+    </w:p>
+    <w:p>
+      <w:pPr>
+        <w:pStyle w:val="Heading1"/>
+        <w:rPr>
+          <w:rFonts w:asciiTheme="majorBidi" w:hAnsiTheme="majorBidi"/>
+          <w:color w:val="auto"/>
+          <w:lang w:val="en-US"/>
+        </w:rPr>
+      </w:pPr>
+      <w:r>
+        <w:rPr>
+          <w:rFonts w:asciiTheme="majorBidi" w:hAnsiTheme="majorBidi"/>
+          <w:color w:val="auto"/>
+          <w:lang w:val="en-US"/>
+        </w:rPr>
+        <w:lastRenderedPageBreak/>
+        <w:t xml:space="preserve">Problem </w:t>
+      </w:r>
+      <w:r>
+        <w:rPr>
+          <w:rFonts w:asciiTheme="majorBidi" w:hAnsiTheme="majorBidi"/>
+          <w:color w:val="auto"/>
+          <w:lang w:val="en-US"/>
+        </w:rPr>
+        <w:t>7</w:t>
+      </w:r>
+    </w:p>
+    <w:p>
+      <w:pPr>
+        <w:rPr>
+          <w:rFonts w:asciiTheme="majorBidi" w:hAnsiTheme="majorBidi" w:cstheme="majorBidi"/>
+          <w:sz w:val="28"/>
+          <w:szCs w:val="28"/>
+          <w:lang w:val="en-US"/>
+        </w:rPr>
+      </w:pPr>
+    </w:p>
+    <w:p>
+      <w:pPr>
+        <w:rPr>
+          <w:rFonts w:asciiTheme="majorBidi" w:hAnsiTheme="majorBidi" w:cstheme="majorBidi"/>
+          <w:sz w:val="28"/>
+          <w:szCs w:val="28"/>
+          <w:lang w:val="en-US"/>
+        </w:rPr>
+      </w:pPr>
+    </w:p>
+    <w:p>
+      <w:pPr>
+        <w:pStyle w:val="Heading2"/>
+        <w:rPr>
+          <w:rFonts w:asciiTheme="majorBidi" w:hAnsiTheme="majorBidi"/>
+          <w:color w:val="auto"/>
+          <w:lang w:val="en-US"/>
+        </w:rPr>
+      </w:pPr>
+      <w:r>
+        <w:rPr>
+          <w:rFonts w:asciiTheme="majorBidi" w:hAnsiTheme="majorBidi"/>
+          <w:color w:val="auto"/>
+          <w:lang w:val="en-US"/>
+        </w:rPr>
+        <w:t>Solution:</w:t>
+      </w:r>
+    </w:p>
+    <w:p>
+      <w:pPr>
+        <w:rPr>
+          <w:rFonts w:asciiTheme="majorBidi" w:hAnsiTheme="majorBidi" w:cstheme="majorBidi"/>
+          <w:sz w:val="28"/>
+          <w:szCs w:val="28"/>
+          <w:lang w:val="en-US"/>
+        </w:rPr>
+      </w:pPr>
+    </w:p>
+    <w:p>
+      <w:pPr>
+        <w:rPr>
+          <w:rFonts w:asciiTheme="majorBidi" w:hAnsiTheme="majorBidi" w:cstheme="majorBidi"/>
+          <w:sz w:val="28"/>
+          <w:szCs w:val="28"/>
+          <w:lang w:val="en-US"/>
+        </w:rPr>
+      </w:pPr>
+    </w:p>
+    <w:p>
+      <w:pPr>
+        <w:pStyle w:val="Heading2"/>
+        <w:rPr>
+          <w:rFonts w:asciiTheme="majorBidi" w:hAnsiTheme="majorBidi"/>
+          <w:color w:val="auto"/>
+          <w:lang w:val="en-US"/>
+        </w:rPr>
+      </w:pPr>
+      <w:r>
+        <w:rPr>
+          <w:rFonts w:asciiTheme="majorBidi" w:hAnsiTheme="majorBidi"/>
+          <w:color w:val="auto"/>
+          <w:lang w:val="en-US"/>
+        </w:rPr>
+        <w:t>Interpretation of Results:</w:t>
+      </w:r>
+    </w:p>
+    <w:p>
+      <w:pPr>
+        <w:rPr>
+          <w:lang w:val="en-US"/>
+        </w:rPr>
+      </w:pPr>
+    </w:p>
+    <w:p>
+      <w:pPr>
+        <w:rPr>
+          <w:lang w:val="en-US"/>
+        </w:rPr>
+      </w:pPr>
+    </w:p>
+    <w:p>
+      <w:pPr>
+        <w:rPr>
+          <w:lang w:val="en-US"/>
+        </w:rPr>
+      </w:pPr>
+    </w:p>
+    <w:p>
+      <w:pPr>
+        <w:rPr>
+          <w:lang w:val="en-US"/>
+        </w:rPr>
+      </w:pPr>
+    </w:p>
+    <w:p>
+      <w:pPr>
+        <w:rPr>
+          <w:lang w:val="en-US"/>
+        </w:rPr>
+      </w:pPr>
+    </w:p>
+    <w:p>
+      <w:pPr>
+        <w:rPr>
+          <w:lang w:val="en-US"/>
+        </w:rPr>
+      </w:pPr>
+    </w:p>
+    <w:p>
+      <w:pPr>
+        <w:rPr>
+          <w:lang w:val="en-US"/>
+        </w:rPr>
+      </w:pPr>
+    </w:p>
+    <w:p>
+      <w:pPr>
+        <w:rPr>
+          <w:lang w:val="en-US"/>
+        </w:rPr>
+      </w:pPr>
+    </w:p>
+    <w:p>
+      <w:pPr>
+        <w:rPr>
+          <w:lang w:val="en-US"/>
+        </w:rPr>
+      </w:pPr>
+    </w:p>
+    <w:p>
+      <w:pPr>
+        <w:rPr>
+          <w:lang w:val="en-US"/>
+        </w:rPr>
+      </w:pPr>
+    </w:p>
+    <w:p>
+      <w:pPr>
+        <w:rPr>
+          <w:lang w:val="en-US"/>
+        </w:rPr>
+      </w:pPr>
+    </w:p>
+    <w:p>
+      <w:pPr>
+        <w:rPr>
+          <w:lang w:val="en-US"/>
+        </w:rPr>
+      </w:pPr>
+    </w:p>
+    <w:p>
+      <w:pPr>
+        <w:rPr>
+          <w:lang w:val="en-US"/>
+        </w:rPr>
+      </w:pPr>
+    </w:p>
+    <w:p>
+      <w:pPr>
+        <w:rPr>
+          <w:lang w:val="en-US"/>
+        </w:rPr>
+      </w:pPr>
+    </w:p>
+    <w:p>
+      <w:pPr>
+        <w:rPr>
+          <w:lang w:val="en-US"/>
+        </w:rPr>
+      </w:pPr>
+    </w:p>
+    <w:p>
+      <w:pPr>
+        <w:rPr>
+          <w:lang w:val="en-US"/>
+        </w:rPr>
+      </w:pPr>
+    </w:p>
+    <w:p>
+      <w:pPr>
+        <w:rPr>
+          <w:lang w:val="en-US"/>
+        </w:rPr>
+      </w:pPr>
+    </w:p>
+    <w:p>
+      <w:pPr>
+        <w:rPr>
+          <w:lang w:val="en-US"/>
+        </w:rPr>
+      </w:pPr>
+    </w:p>
+    <w:p>
+      <w:pPr>
+        <w:rPr>
+          <w:lang w:val="en-US"/>
+        </w:rPr>
+      </w:pPr>
+    </w:p>
+    <w:p>
+      <w:pPr>
+        <w:rPr>
+          <w:lang w:val="en-US"/>
+        </w:rPr>
+      </w:pPr>
+    </w:p>
+    <w:p>
+      <w:pPr>
+        <w:rPr>
+          <w:lang w:val="en-US"/>
+        </w:rPr>
+      </w:pPr>
+    </w:p>
+    <w:p>
+      <w:pPr>
+        <w:rPr>
+          <w:lang w:val="en-US"/>
+        </w:rPr>
+      </w:pPr>
+    </w:p>
+    <w:p>
+      <w:pPr>
+        <w:rPr>
+          <w:lang w:val="en-US"/>
+        </w:rPr>
+      </w:pPr>
+    </w:p>
+    <w:p>
+      <w:pPr>
+        <w:rPr>
+          <w:lang w:val="en-US"/>
+        </w:rPr>
+      </w:pPr>
+    </w:p>
+    <w:p>
+      <w:pPr>
+        <w:pStyle w:val="Heading1"/>
+        <w:rPr>
+          <w:rFonts w:asciiTheme="majorBidi" w:hAnsiTheme="majorBidi"/>
+          <w:color w:val="auto"/>
+          <w:lang w:val="en-US"/>
+        </w:rPr>
+      </w:pPr>
+      <w:r>
+        <w:rPr>
+          <w:rFonts w:asciiTheme="majorBidi" w:hAnsiTheme="majorBidi"/>
+          <w:color w:val="auto"/>
+          <w:lang w:val="en-US"/>
+        </w:rPr>
+        <w:lastRenderedPageBreak/>
+        <w:t xml:space="preserve">Problem </w:t>
+      </w:r>
+      <w:r>
+        <w:rPr>
+          <w:rFonts w:asciiTheme="majorBidi" w:hAnsiTheme="majorBidi"/>
+          <w:color w:val="auto"/>
+          <w:lang w:val="en-US"/>
+        </w:rPr>
+        <w:t>8</w:t>
+      </w:r>
+    </w:p>
+    <w:p>
+      <w:pPr>
+        <w:rPr>
+          <w:rFonts w:asciiTheme="majorBidi" w:hAnsiTheme="majorBidi" w:cstheme="majorBidi"/>
+          <w:sz w:val="28"/>
+          <w:szCs w:val="28"/>
+          <w:lang w:val="en-US"/>
+        </w:rPr>
+      </w:pPr>
+    </w:p>
+    <w:p>
+      <w:pPr>
+        <w:rPr>
+          <w:rFonts w:asciiTheme="majorBidi" w:hAnsiTheme="majorBidi" w:cstheme="majorBidi"/>
+          <w:sz w:val="28"/>
+          <w:szCs w:val="28"/>
+          <w:lang w:val="en-US"/>
+        </w:rPr>
+      </w:pPr>
+    </w:p>
+    <w:p>
+      <w:pPr>
+        <w:pStyle w:val="Heading2"/>
+        <w:rPr>
+          <w:rFonts w:asciiTheme="majorBidi" w:hAnsiTheme="majorBidi"/>
+          <w:color w:val="auto"/>
+          <w:lang w:val="en-US"/>
+        </w:rPr>
+      </w:pPr>
+      <w:r>
+        <w:rPr>
+          <w:rFonts w:asciiTheme="majorBidi" w:hAnsiTheme="majorBidi"/>
+          <w:color w:val="auto"/>
+          <w:lang w:val="en-US"/>
+        </w:rPr>
+        <w:t>Solution:</w:t>
+      </w:r>
+    </w:p>
+    <w:p>
+      <w:pPr>
+        <w:rPr>
+          <w:rFonts w:asciiTheme="majorBidi" w:hAnsiTheme="majorBidi" w:cstheme="majorBidi"/>
+          <w:sz w:val="28"/>
+          <w:szCs w:val="28"/>
+          <w:lang w:val="en-US"/>
+        </w:rPr>
+      </w:pPr>
+    </w:p>
+    <w:p>
+      <w:pPr>
+        <w:rPr>
+          <w:rFonts w:asciiTheme="majorBidi" w:hAnsiTheme="majorBidi" w:cstheme="majorBidi"/>
+          <w:sz w:val="28"/>
+          <w:szCs w:val="28"/>
+          <w:lang w:val="en-US"/>
+        </w:rPr>
+      </w:pPr>
+    </w:p>
+    <w:p>
+      <w:pPr>
+        <w:pStyle w:val="Heading2"/>
+        <w:rPr>
+          <w:rFonts w:asciiTheme="majorBidi" w:hAnsiTheme="majorBidi"/>
+          <w:color w:val="auto"/>
+          <w:lang w:val="en-US"/>
+        </w:rPr>
+      </w:pPr>
+      <w:r>
+        <w:rPr>
+          <w:rFonts w:asciiTheme="majorBidi" w:hAnsiTheme="majorBidi"/>
+          <w:color w:val="auto"/>
+          <w:lang w:val="en-US"/>
+        </w:rPr>
+        <w:t>Interpretation of Results:</w:t>
+      </w:r>
+    </w:p>
+    <w:p>
+      <w:pPr>
+        <w:rPr>
+          <w:lang w:val="en-US"/>
+        </w:rPr>
+      </w:pPr>
+    </w:p>
+    <w:p>
+      <w:pPr>
+        <w:rPr>
+          <w:lang w:val="en-US"/>
+        </w:rPr>
+      </w:pPr>
+    </w:p>
+    <w:p>
+      <w:pPr>
+        <w:rPr>
+          <w:rFonts w:asciiTheme="majorBidi" w:hAnsiTheme="majorBidi" w:cstheme="majorBidi"/>
+          <w:sz w:val="28"/>
+          <w:szCs w:val="28"/>
+          <w:lang w:val="en-US"/>
+        </w:rPr>
+      </w:pPr>
+    </w:p>
+    <w:p>
+      <w:pPr>
+        <w:rPr>
+          <w:rFonts w:asciiTheme="majorBidi" w:hAnsiTheme="majorBidi" w:cstheme="majorBidi"/>
+          <w:sz w:val="28"/>
+          <w:szCs w:val="28"/>
+          <w:lang w:val="en-US"/>
+        </w:rPr>
+      </w:pPr>
+    </w:p>
+    <w:p>
+      <w:pPr>
+        <w:rPr>
+          <w:rFonts w:asciiTheme="majorBidi" w:hAnsiTheme="majorBidi" w:cstheme="majorBidi"/>
+          <w:sz w:val="28"/>
+          <w:szCs w:val="28"/>
+          <w:lang w:val="en-US"/>
+        </w:rPr>
+      </w:pPr>
+    </w:p>
+    <w:p>
+      <w:pPr>
+        <w:rPr>
+          <w:rFonts w:asciiTheme="majorBidi" w:hAnsiTheme="majorBidi" w:cstheme="majorBidi"/>
+          <w:sz w:val="28"/>
+          <w:szCs w:val="28"/>
+          <w:lang w:val="en-US"/>
+        </w:rPr>
+      </w:pPr>
+    </w:p>
+    <w:p>
+      <w:pPr>
+        <w:rPr>
+          <w:rFonts w:asciiTheme="majorBidi" w:hAnsiTheme="majorBidi" w:cstheme="majorBidi"/>
+          <w:sz w:val="28"/>
+          <w:szCs w:val="28"/>
+          <w:lang w:val="en-US"/>
+        </w:rPr>
+      </w:pPr>
+    </w:p>
+    <w:p>
+      <w:pPr>
+        <w:rPr>
+          <w:rFonts w:asciiTheme="majorBidi" w:hAnsiTheme="majorBidi" w:cstheme="majorBidi"/>
+          <w:sz w:val="28"/>
+          <w:szCs w:val="28"/>
+          <w:lang w:val="en-US"/>
+        </w:rPr>
+      </w:pPr>
+    </w:p>
+    <w:p>
+      <w:pPr>
+        <w:rPr>
+          <w:rFonts w:asciiTheme="majorBidi" w:hAnsiTheme="majorBidi" w:cstheme="majorBidi"/>
+          <w:sz w:val="28"/>
+          <w:szCs w:val="28"/>
+          <w:lang w:val="en-US"/>
+        </w:rPr>
+      </w:pPr>
+    </w:p>
+    <w:p>
+      <w:pPr>
+        <w:rPr>
+          <w:rFonts w:asciiTheme="majorBidi" w:hAnsiTheme="majorBidi" w:cstheme="majorBidi"/>
+          <w:sz w:val="28"/>
+          <w:szCs w:val="28"/>
+          <w:lang w:val="en-US"/>
+        </w:rPr>
+      </w:pPr>
+    </w:p>
+    <w:p>
+      <w:pPr>
+        <w:rPr>
+          <w:rFonts w:asciiTheme="majorBidi" w:hAnsiTheme="majorBidi" w:cstheme="majorBidi"/>
+          <w:sz w:val="28"/>
+          <w:szCs w:val="28"/>
+          <w:lang w:val="en-US"/>
+        </w:rPr>
+      </w:pPr>
+    </w:p>
+    <w:p>
+      <w:pPr>
+        <w:rPr>
+          <w:rFonts w:asciiTheme="majorBidi" w:hAnsiTheme="majorBidi" w:cstheme="majorBidi"/>
+          <w:sz w:val="28"/>
+          <w:szCs w:val="28"/>
+          <w:lang w:val="en-US"/>
+        </w:rPr>
+      </w:pPr>
+    </w:p>
+    <w:p>
+      <w:pPr>
+        <w:rPr>
+          <w:rFonts w:asciiTheme="majorBidi" w:hAnsiTheme="majorBidi" w:cstheme="majorBidi"/>
+          <w:sz w:val="28"/>
+          <w:szCs w:val="28"/>
+          <w:lang w:val="en-US"/>
+        </w:rPr>
+      </w:pPr>
+    </w:p>
+    <w:p>
+      <w:pPr>
+        <w:rPr>
+          <w:rFonts w:asciiTheme="majorBidi" w:hAnsiTheme="majorBidi" w:cstheme="majorBidi"/>
+          <w:sz w:val="28"/>
+          <w:szCs w:val="28"/>
+          <w:lang w:val="en-US"/>
+        </w:rPr>
+      </w:pPr>
+    </w:p>
+    <w:p>
+      <w:pPr>
+        <w:rPr>
+          <w:rFonts w:asciiTheme="majorBidi" w:hAnsiTheme="majorBidi" w:cstheme="majorBidi"/>
+          <w:sz w:val="28"/>
+          <w:szCs w:val="28"/>
+          <w:lang w:val="en-US"/>
+        </w:rPr>
+      </w:pPr>
+    </w:p>
+    <w:p>
+      <w:pPr>
+        <w:rPr>
+          <w:rFonts w:asciiTheme="majorBidi" w:hAnsiTheme="majorBidi" w:cstheme="majorBidi"/>
+          <w:sz w:val="28"/>
+          <w:szCs w:val="28"/>
+          <w:lang w:val="en-US"/>
+        </w:rPr>
+      </w:pPr>
+    </w:p>
+    <w:p>
+      <w:pPr>
+        <w:rPr>
+          <w:rFonts w:asciiTheme="majorBidi" w:hAnsiTheme="majorBidi" w:cstheme="majorBidi"/>
+          <w:sz w:val="28"/>
+          <w:szCs w:val="28"/>
+          <w:lang w:val="en-US"/>
+        </w:rPr>
+      </w:pPr>
+    </w:p>
+    <w:p>
+      <w:pPr>
+        <w:rPr>
+          <w:rFonts w:asciiTheme="majorBidi" w:hAnsiTheme="majorBidi" w:cstheme="majorBidi"/>
+          <w:sz w:val="28"/>
+          <w:szCs w:val="28"/>
+          <w:lang w:val="en-US"/>
+        </w:rPr>
+      </w:pPr>
+    </w:p>
+    <w:p>
+      <w:pPr>
+        <w:rPr>
+          <w:rFonts w:asciiTheme="majorBidi" w:hAnsiTheme="majorBidi" w:cstheme="majorBidi"/>
+          <w:sz w:val="28"/>
+          <w:szCs w:val="28"/>
+          <w:lang w:val="en-US"/>
+        </w:rPr>
+      </w:pPr>
+    </w:p>
+    <w:p>
+      <w:pPr>
+        <w:rPr>
+          <w:rFonts w:asciiTheme="majorBidi" w:hAnsiTheme="majorBidi" w:cstheme="majorBidi"/>
+          <w:sz w:val="28"/>
+          <w:szCs w:val="28"/>
+          <w:lang w:val="en-US"/>
+        </w:rPr>
+      </w:pPr>
+    </w:p>
+    <w:p>
+      <w:pPr>
+        <w:rPr>
+          <w:rFonts w:asciiTheme="majorBidi" w:hAnsiTheme="majorBidi" w:cstheme="majorBidi"/>
+          <w:sz w:val="28"/>
+          <w:szCs w:val="28"/>
+          <w:lang w:val="en-US"/>
+        </w:rPr>
+      </w:pPr>
+    </w:p>
+    <w:p>
+      <w:pPr>
+        <w:rPr>
+          <w:rFonts w:asciiTheme="majorBidi" w:hAnsiTheme="majorBidi" w:cstheme="majorBidi"/>
+          <w:sz w:val="28"/>
+          <w:szCs w:val="28"/>
+          <w:lang w:val="en-US"/>
+        </w:rPr>
+      </w:pPr>
+    </w:p>
+    <w:p>
+      <w:pPr>
+        <w:pStyle w:val="Heading1"/>
+        <w:rPr>
+          <w:rFonts w:asciiTheme="majorBidi" w:hAnsiTheme="majorBidi"/>
+          <w:color w:val="auto"/>
+          <w:lang w:val="en-US"/>
+        </w:rPr>
+      </w:pPr>
+      <w:r>
+        <w:rPr>
+          <w:rFonts w:asciiTheme="majorBidi" w:hAnsiTheme="majorBidi"/>
+          <w:color w:val="auto"/>
+          <w:lang w:val="en-US"/>
+        </w:rPr>
+        <w:lastRenderedPageBreak/>
+        <w:t xml:space="preserve">Problem </w:t>
+      </w:r>
+      <w:r>
+        <w:rPr>
+          <w:rFonts w:asciiTheme="majorBidi" w:hAnsiTheme="majorBidi"/>
+          <w:color w:val="auto"/>
+          <w:lang w:val="en-US"/>
+        </w:rPr>
+        <w:t>9</w:t>
+      </w:r>
+    </w:p>
+    <w:p>
+      <w:pPr>
+        <w:rPr>
+          <w:rFonts w:asciiTheme="majorBidi" w:hAnsiTheme="majorBidi" w:cstheme="majorBidi"/>
+          <w:sz w:val="28"/>
+          <w:szCs w:val="28"/>
+          <w:lang w:val="en-US"/>
+        </w:rPr>
+      </w:pPr>
+    </w:p>
+    <w:p>
+      <w:pPr>
+        <w:rPr>
+          <w:rFonts w:asciiTheme="majorBidi" w:hAnsiTheme="majorBidi" w:cstheme="majorBidi"/>
+          <w:sz w:val="28"/>
+          <w:szCs w:val="28"/>
+          <w:lang w:val="en-US"/>
+        </w:rPr>
+      </w:pPr>
+    </w:p>
+    <w:p>
+      <w:pPr>
+        <w:pStyle w:val="Heading2"/>
+        <w:rPr>
+          <w:rFonts w:asciiTheme="majorBidi" w:hAnsiTheme="majorBidi"/>
+          <w:color w:val="auto"/>
+          <w:lang w:val="en-US"/>
+        </w:rPr>
+      </w:pPr>
+      <w:r>
+        <w:rPr>
+          <w:rFonts w:asciiTheme="majorBidi" w:hAnsiTheme="majorBidi"/>
+          <w:color w:val="auto"/>
+          <w:lang w:val="en-US"/>
+        </w:rPr>
+        <w:t>Solution:</w:t>
+      </w:r>
+    </w:p>
+    <w:p>
+      <w:pPr>
+        <w:rPr>
+          <w:rFonts w:asciiTheme="majorBidi" w:hAnsiTheme="majorBidi" w:cstheme="majorBidi"/>
+          <w:sz w:val="28"/>
+          <w:szCs w:val="28"/>
+          <w:lang w:val="en-US"/>
+        </w:rPr>
+      </w:pPr>
+    </w:p>
+    <w:p>
+      <w:pPr>
+        <w:rPr>
+          <w:rFonts w:asciiTheme="majorBidi" w:hAnsiTheme="majorBidi" w:cstheme="majorBidi"/>
+          <w:sz w:val="28"/>
+          <w:szCs w:val="28"/>
+          <w:lang w:val="en-US"/>
+        </w:rPr>
+      </w:pPr>
+    </w:p>
+    <w:p>
+      <w:pPr>
+        <w:pStyle w:val="Heading2"/>
+        <w:rPr>
+          <w:rFonts w:asciiTheme="majorBidi" w:hAnsiTheme="majorBidi"/>
+          <w:color w:val="auto"/>
+          <w:lang w:val="en-US"/>
+        </w:rPr>
+      </w:pPr>
+      <w:r>
+        <w:rPr>
+          <w:rFonts w:asciiTheme="majorBidi" w:hAnsiTheme="majorBidi"/>
+          <w:color w:val="auto"/>
+          <w:lang w:val="en-US"/>
+        </w:rPr>
+        <w:t>Interpretation of Results:</w:t>
+      </w:r>
+    </w:p>
+    <w:p>
+      <w:pPr>
+        <w:rPr>
+          <w:rFonts w:asciiTheme="majorBidi" w:hAnsiTheme="majorBidi" w:cstheme="majorBidi"/>
+          <w:sz w:val="28"/>
+          <w:szCs w:val="28"/>
+          <w:lang w:val="en-US"/>
+        </w:rPr>
+      </w:pPr>
+    </w:p>
+    <w:p>
+      <w:pPr>
+        <w:rPr>
+          <w:rFonts w:asciiTheme="majorBidi" w:hAnsiTheme="majorBidi" w:cstheme="majorBidi"/>
+          <w:sz w:val="28"/>
+          <w:szCs w:val="28"/>
+          <w:lang w:val="en-US"/>
+        </w:rPr>
+      </w:pPr>
+    </w:p>
+    <w:p>
+      <w:pPr>
+        <w:rPr>
+          <w:rFonts w:asciiTheme="majorBidi" w:hAnsiTheme="majorBidi" w:cstheme="majorBidi"/>
+          <w:sz w:val="28"/>
+          <w:szCs w:val="28"/>
+          <w:lang w:val="en-US"/>
+        </w:rPr>
+      </w:pPr>
+    </w:p>
+    <w:p>
+      <w:pPr>
+        <w:rPr>
+          <w:rFonts w:asciiTheme="majorBidi" w:hAnsiTheme="majorBidi" w:cstheme="majorBidi"/>
+          <w:sz w:val="28"/>
+          <w:szCs w:val="28"/>
+          <w:lang w:val="en-US"/>
+        </w:rPr>
+      </w:pPr>
+    </w:p>
+    <w:p>
+      <w:pPr>
+        <w:rPr>
+          <w:rFonts w:asciiTheme="majorBidi" w:hAnsiTheme="majorBidi" w:cstheme="majorBidi"/>
+          <w:sz w:val="28"/>
+          <w:szCs w:val="28"/>
+          <w:lang w:val="en-US"/>
+        </w:rPr>
+      </w:pPr>
+    </w:p>
+    <w:p>
+      <w:pPr>
+        <w:rPr>
+          <w:rFonts w:asciiTheme="majorBidi" w:hAnsiTheme="majorBidi" w:cstheme="majorBidi"/>
+          <w:sz w:val="28"/>
+          <w:szCs w:val="28"/>
+          <w:lang w:val="en-US"/>
+        </w:rPr>
+      </w:pPr>
+    </w:p>
+    <w:p>
+      <w:pPr>
+        <w:rPr>
+          <w:rFonts w:asciiTheme="majorBidi" w:hAnsiTheme="majorBidi" w:cstheme="majorBidi"/>
+          <w:sz w:val="28"/>
+          <w:szCs w:val="28"/>
+          <w:lang w:val="en-US"/>
+        </w:rPr>
+      </w:pPr>
+    </w:p>
+    <w:p>
+      <w:pPr>
+        <w:rPr>
+          <w:rFonts w:asciiTheme="majorBidi" w:hAnsiTheme="majorBidi" w:cstheme="majorBidi"/>
+          <w:sz w:val="28"/>
+          <w:szCs w:val="28"/>
+          <w:lang w:val="en-US"/>
+        </w:rPr>
+      </w:pPr>
+    </w:p>
+    <w:p>
+      <w:pPr>
+        <w:rPr>
+          <w:rFonts w:asciiTheme="majorBidi" w:hAnsiTheme="majorBidi" w:cstheme="majorBidi"/>
+          <w:sz w:val="28"/>
+          <w:szCs w:val="28"/>
+          <w:lang w:val="en-US"/>
+        </w:rPr>
+      </w:pPr>
+    </w:p>
+    <w:p>
+      <w:pPr>
+        <w:rPr>
+          <w:rFonts w:asciiTheme="majorBidi" w:hAnsiTheme="majorBidi" w:cstheme="majorBidi"/>
+          <w:sz w:val="28"/>
+          <w:szCs w:val="28"/>
+          <w:lang w:val="en-US"/>
+        </w:rPr>
+      </w:pPr>
+    </w:p>
+    <w:p>
+      <w:pPr>
+        <w:rPr>
+          <w:rFonts w:asciiTheme="majorBidi" w:hAnsiTheme="majorBidi" w:cstheme="majorBidi"/>
+          <w:sz w:val="28"/>
+          <w:szCs w:val="28"/>
+          <w:lang w:val="en-US"/>
+        </w:rPr>
+      </w:pPr>
+    </w:p>
+    <w:p>
+      <w:pPr>
+        <w:rPr>
+          <w:rFonts w:asciiTheme="majorBidi" w:hAnsiTheme="majorBidi" w:cstheme="majorBidi"/>
+          <w:sz w:val="28"/>
+          <w:szCs w:val="28"/>
+          <w:lang w:val="en-US"/>
+        </w:rPr>
+      </w:pPr>
+    </w:p>
+    <w:p>
+      <w:pPr>
+        <w:rPr>
+          <w:rFonts w:asciiTheme="majorBidi" w:hAnsiTheme="majorBidi" w:cstheme="majorBidi"/>
+          <w:sz w:val="28"/>
+          <w:szCs w:val="28"/>
+          <w:lang w:val="en-US"/>
+        </w:rPr>
+      </w:pPr>
+    </w:p>
+    <w:p>
+      <w:pPr>
+        <w:rPr>
+          <w:rFonts w:asciiTheme="majorBidi" w:hAnsiTheme="majorBidi" w:cstheme="majorBidi"/>
+          <w:sz w:val="28"/>
+          <w:szCs w:val="28"/>
+          <w:lang w:val="en-US"/>
+        </w:rPr>
+      </w:pPr>
+    </w:p>
+    <w:p>
+      <w:pPr>
+        <w:rPr>
+          <w:rFonts w:asciiTheme="majorBidi" w:hAnsiTheme="majorBidi" w:cstheme="majorBidi"/>
+          <w:sz w:val="28"/>
+          <w:szCs w:val="28"/>
+          <w:lang w:val="en-US"/>
+        </w:rPr>
+      </w:pPr>
+    </w:p>
+    <w:p>
+      <w:pPr>
+        <w:rPr>
+          <w:rFonts w:asciiTheme="majorBidi" w:hAnsiTheme="majorBidi" w:cstheme="majorBidi"/>
+          <w:sz w:val="28"/>
+          <w:szCs w:val="28"/>
+          <w:lang w:val="en-US"/>
+        </w:rPr>
+      </w:pPr>
+    </w:p>
+    <w:p>
+      <w:pPr>
+        <w:rPr>
+          <w:rFonts w:asciiTheme="majorBidi" w:hAnsiTheme="majorBidi" w:cstheme="majorBidi"/>
+          <w:sz w:val="28"/>
+          <w:szCs w:val="28"/>
+          <w:lang w:val="en-US"/>
+        </w:rPr>
+      </w:pPr>
+    </w:p>
+    <w:p>
+      <w:pPr>
+        <w:rPr>
+          <w:rFonts w:asciiTheme="majorBidi" w:hAnsiTheme="majorBidi" w:cstheme="majorBidi"/>
+          <w:sz w:val="28"/>
+          <w:szCs w:val="28"/>
+          <w:lang w:val="en-US"/>
+        </w:rPr>
+      </w:pPr>
+    </w:p>
+    <w:p>
+      <w:pPr>
+        <w:rPr>
+          <w:rFonts w:asciiTheme="majorBidi" w:hAnsiTheme="majorBidi" w:cstheme="majorBidi"/>
+          <w:sz w:val="28"/>
+          <w:szCs w:val="28"/>
+          <w:lang w:val="en-US"/>
+        </w:rPr>
+      </w:pPr>
+    </w:p>
+    <w:p>
+      <w:pPr>
+        <w:rPr>
+          <w:rFonts w:asciiTheme="majorBidi" w:hAnsiTheme="majorBidi" w:cstheme="majorBidi"/>
+          <w:sz w:val="28"/>
+          <w:szCs w:val="28"/>
+          <w:lang w:val="en-US"/>
+        </w:rPr>
+      </w:pPr>
+    </w:p>
+    <w:p>
+      <w:pPr>
+        <w:rPr>
+          <w:rFonts w:asciiTheme="majorBidi" w:hAnsiTheme="majorBidi" w:cstheme="majorBidi"/>
+          <w:sz w:val="28"/>
+          <w:szCs w:val="28"/>
+          <w:lang w:val="en-US"/>
+        </w:rPr>
+      </w:pPr>
+    </w:p>
+    <w:p>
+      <w:pPr>
+        <w:pStyle w:val="Heading1"/>
+        <w:rPr>
+          <w:rFonts w:asciiTheme="majorBidi" w:hAnsiTheme="majorBidi"/>
+          <w:color w:val="auto"/>
+          <w:lang w:val="en-US"/>
+        </w:rPr>
+      </w:pPr>
+      <w:r>
+        <w:rPr>
+          <w:rFonts w:asciiTheme="majorBidi" w:hAnsiTheme="majorBidi"/>
+          <w:color w:val="auto"/>
+          <w:lang w:val="en-US"/>
+        </w:rPr>
+        <w:lastRenderedPageBreak/>
+        <w:t xml:space="preserve">Problem </w:t>
+      </w:r>
+      <w:r>
+        <w:rPr>
+          <w:rFonts w:asciiTheme="majorBidi" w:hAnsiTheme="majorBidi"/>
+          <w:color w:val="auto"/>
+          <w:lang w:val="en-US"/>
+        </w:rPr>
+        <w:t>10</w:t>
+      </w:r>
+    </w:p>
+    <w:p>
+      <w:pPr>
+        <w:rPr>
+          <w:rFonts w:asciiTheme="majorBidi" w:hAnsiTheme="majorBidi" w:cstheme="majorBidi"/>
+          <w:sz w:val="28"/>
+          <w:szCs w:val="28"/>
+          <w:lang w:val="en-US"/>
+        </w:rPr>
+      </w:pPr>
+    </w:p>
+    <w:p>
+      <w:pPr>
+        <w:rPr>
+          <w:rFonts w:asciiTheme="majorBidi" w:hAnsiTheme="majorBidi" w:cstheme="majorBidi"/>
+          <w:sz w:val="28"/>
+          <w:szCs w:val="28"/>
+          <w:lang w:val="en-US"/>
+        </w:rPr>
+      </w:pPr>
+    </w:p>
+    <w:p>
+      <w:pPr>
+        <w:pStyle w:val="Heading2"/>
+        <w:rPr>
+          <w:rFonts w:asciiTheme="majorBidi" w:hAnsiTheme="majorBidi"/>
+          <w:color w:val="auto"/>
+          <w:lang w:val="en-US"/>
+        </w:rPr>
+      </w:pPr>
+      <w:r>
+        <w:rPr>
+          <w:rFonts w:asciiTheme="majorBidi" w:hAnsiTheme="majorBidi"/>
+          <w:color w:val="auto"/>
+          <w:lang w:val="en-US"/>
+        </w:rPr>
+        <w:t>Solution:</w:t>
+      </w:r>
+    </w:p>
+    <w:p>
+      <w:pPr>
+        <w:rPr>
+          <w:rFonts w:asciiTheme="majorBidi" w:hAnsiTheme="majorBidi" w:cstheme="majorBidi"/>
+          <w:sz w:val="28"/>
+          <w:szCs w:val="28"/>
+          <w:lang w:val="en-US"/>
+        </w:rPr>
+      </w:pPr>
+    </w:p>
+    <w:p>
+      <w:pPr>
+        <w:rPr>
+          <w:rFonts w:asciiTheme="majorBidi" w:hAnsiTheme="majorBidi" w:cstheme="majorBidi"/>
+          <w:sz w:val="28"/>
+          <w:szCs w:val="28"/>
+          <w:lang w:val="en-US"/>
+        </w:rPr>
+      </w:pPr>
+    </w:p>
+    <w:p>
+      <w:pPr>
+        <w:pStyle w:val="Heading2"/>
+        <w:rPr>
+          <w:rFonts w:asciiTheme="majorBidi" w:hAnsiTheme="majorBidi"/>
+          <w:color w:val="auto"/>
+          <w:lang w:val="en-US"/>
+        </w:rPr>
+      </w:pPr>
+      <w:r>
+        <w:rPr>
+          <w:rFonts w:asciiTheme="majorBidi" w:hAnsiTheme="majorBidi"/>
+          <w:color w:val="auto"/>
+          <w:lang w:val="en-US"/>
+        </w:rPr>
+        <w:t>Interpretation of Results:</w:t>
+      </w:r>
+    </w:p>
+    <w:p>
+      <w:pPr>
+        <w:rPr>
+          <w:rFonts w:asciiTheme="majorBidi" w:hAnsiTheme="majorBidi" w:cstheme="majorBidi"/>
+          <w:sz w:val="28"/>
+          <w:szCs w:val="28"/>
+          <w:lang w:val="en-US"/>
+        </w:rPr>
+      </w:pPr>
+    </w:p>
+    <w:p>
+      <w:pPr>
+        <w:rPr>
+          <w:rFonts w:asciiTheme="majorBidi" w:hAnsiTheme="majorBidi" w:cstheme="majorBidi"/>
+          <w:sz w:val="28"/>
+          <w:szCs w:val="28"/>
+          <w:lang w:val="en-US"/>
+        </w:rPr>
+      </w:pPr>
+    </w:p>
+    <w:p>
+      <w:pPr>
+        <w:rPr>
+          <w:rFonts w:asciiTheme="majorBidi" w:hAnsiTheme="majorBidi" w:cstheme="majorBidi"/>
+          <w:sz w:val="28"/>
+          <w:szCs w:val="28"/>
+          <w:lang w:val="en-US"/>
+        </w:rPr>
+      </w:pPr>
+    </w:p>
+    <w:p>
+      <w:pPr>
+        <w:rPr>
+          <w:rFonts w:asciiTheme="majorBidi" w:hAnsiTheme="majorBidi" w:cstheme="majorBidi"/>
+          <w:sz w:val="28"/>
+          <w:szCs w:val="28"/>
+          <w:lang w:val="en-US"/>
+        </w:rPr>
+      </w:pPr>
+    </w:p>
+    <w:p>
+      <w:pPr>
+        <w:rPr>
+          <w:rFonts w:asciiTheme="majorBidi" w:hAnsiTheme="majorBidi" w:cstheme="majorBidi"/>
+          <w:sz w:val="28"/>
+          <w:szCs w:val="28"/>
+          <w:lang w:val="en-US"/>
+        </w:rPr>
+      </w:pPr>
+    </w:p>
+    <w:p>
+      <w:pPr>
+        <w:rPr>
+          <w:rFonts w:asciiTheme="majorBidi" w:hAnsiTheme="majorBidi" w:cstheme="majorBidi"/>
+          <w:sz w:val="28"/>
+          <w:szCs w:val="28"/>
+          <w:lang w:val="en-US"/>
+        </w:rPr>
+      </w:pPr>
+    </w:p>
+    <w:p>
+      <w:pPr>
+        <w:rPr>
+          <w:rFonts w:asciiTheme="majorBidi" w:hAnsiTheme="majorBidi" w:cstheme="majorBidi"/>
+          <w:sz w:val="28"/>
+          <w:szCs w:val="28"/>
+          <w:lang w:val="en-US"/>
+        </w:rPr>
+      </w:pPr>
+    </w:p>
+    <w:p>
+      <w:pPr>
+        <w:rPr>
+          <w:rFonts w:asciiTheme="majorBidi" w:hAnsiTheme="majorBidi" w:cstheme="majorBidi"/>
+          <w:sz w:val="28"/>
+          <w:szCs w:val="28"/>
+          <w:lang w:val="en-US"/>
+        </w:rPr>
+      </w:pPr>
+    </w:p>
+    <w:p>
+      <w:pPr>
+        <w:rPr>
+          <w:rFonts w:asciiTheme="majorBidi" w:hAnsiTheme="majorBidi" w:cstheme="majorBidi"/>
+          <w:sz w:val="28"/>
+          <w:szCs w:val="28"/>
+          <w:lang w:val="en-US"/>
+        </w:rPr>
+      </w:pPr>
+    </w:p>
+    <w:p>
+      <w:pPr>
+        <w:rPr>
+          <w:rFonts w:asciiTheme="majorBidi" w:hAnsiTheme="majorBidi" w:cstheme="majorBidi"/>
+          <w:sz w:val="28"/>
+          <w:szCs w:val="28"/>
+          <w:lang w:val="en-US"/>
+        </w:rPr>
+      </w:pPr>
+    </w:p>
+    <w:p>
+      <w:pPr>
+        <w:rPr>
+          <w:rFonts w:asciiTheme="majorBidi" w:hAnsiTheme="majorBidi" w:cstheme="majorBidi"/>
+          <w:sz w:val="28"/>
+          <w:szCs w:val="28"/>
+          <w:lang w:val="en-US"/>
+        </w:rPr>
+      </w:pPr>
+    </w:p>
+    <w:p>
+      <w:pPr>
+        <w:rPr>
+          <w:rFonts w:asciiTheme="majorBidi" w:hAnsiTheme="majorBidi" w:cstheme="majorBidi"/>
+          <w:sz w:val="28"/>
+          <w:szCs w:val="28"/>
+          <w:lang w:val="en-US"/>
+        </w:rPr>
+      </w:pPr>
+    </w:p>
+    <w:p>
+      <w:pPr>
+        <w:rPr>
+          <w:rFonts w:asciiTheme="majorBidi" w:hAnsiTheme="majorBidi" w:cstheme="majorBidi"/>
+          <w:sz w:val="28"/>
+          <w:szCs w:val="28"/>
+          <w:lang w:val="en-US"/>
+        </w:rPr>
+      </w:pPr>
+    </w:p>
+    <w:p>
+      <w:pPr>
+        <w:rPr>
+          <w:rFonts w:asciiTheme="majorBidi" w:hAnsiTheme="majorBidi" w:cstheme="majorBidi"/>
+          <w:sz w:val="28"/>
+          <w:szCs w:val="28"/>
+          <w:lang w:val="en-US"/>
+        </w:rPr>
+      </w:pPr>
+    </w:p>
+    <w:p>
+      <w:pPr>
+        <w:rPr>
+          <w:rFonts w:asciiTheme="majorBidi" w:hAnsiTheme="majorBidi" w:cstheme="majorBidi"/>
+          <w:sz w:val="28"/>
+          <w:szCs w:val="28"/>
+          <w:lang w:val="en-US"/>
+        </w:rPr>
+      </w:pPr>
+    </w:p>
+    <w:p>
+      <w:pPr>
+        <w:rPr>
+          <w:rFonts w:asciiTheme="majorBidi" w:hAnsiTheme="majorBidi" w:cstheme="majorBidi"/>
+          <w:sz w:val="28"/>
+          <w:szCs w:val="28"/>
+          <w:lang w:val="en-US"/>
+        </w:rPr>
+      </w:pPr>
+    </w:p>
+    <w:p>
+      <w:pPr>
+        <w:rPr>
+          <w:rFonts w:asciiTheme="majorBidi" w:hAnsiTheme="majorBidi" w:cstheme="majorBidi"/>
+          <w:sz w:val="28"/>
+          <w:szCs w:val="28"/>
+          <w:lang w:val="en-US"/>
+        </w:rPr>
+      </w:pPr>
+    </w:p>
+    <w:p>
+      <w:pPr>
+        <w:rPr>
+          <w:rFonts w:asciiTheme="majorBidi" w:hAnsiTheme="majorBidi" w:cstheme="majorBidi"/>
+          <w:sz w:val="28"/>
+          <w:szCs w:val="28"/>
+          <w:lang w:val="en-US"/>
+        </w:rPr>
+      </w:pPr>
+    </w:p>
+    <w:p>
+      <w:pPr>
+        <w:rPr>
+          <w:rFonts w:asciiTheme="majorBidi" w:hAnsiTheme="majorBidi" w:cstheme="majorBidi"/>
+          <w:sz w:val="28"/>
+          <w:szCs w:val="28"/>
+          <w:lang w:val="en-US"/>
+        </w:rPr>
+      </w:pPr>
+    </w:p>
+    <w:p>
+      <w:pPr>
+        <w:rPr>
+          <w:rFonts w:asciiTheme="majorBidi" w:hAnsiTheme="majorBidi" w:cstheme="majorBidi"/>
+          <w:sz w:val="28"/>
+          <w:szCs w:val="28"/>
+          <w:lang w:val="en-US"/>
+        </w:rPr>
+      </w:pPr>
+    </w:p>
+    <w:p>
+      <w:pPr>
+        <w:rPr>
+          <w:rFonts w:asciiTheme="majorBidi" w:hAnsiTheme="majorBidi" w:cstheme="majorBidi"/>
+          <w:sz w:val="28"/>
+          <w:szCs w:val="28"/>
+          <w:lang w:val="en-US"/>
+        </w:rPr>
+      </w:pPr>
+    </w:p>
+    <w:p>
+      <w:pPr>
+        <w:pStyle w:val="Heading1"/>
+        <w:rPr>
+          <w:rFonts w:asciiTheme="majorBidi" w:hAnsiTheme="majorBidi"/>
+          <w:color w:val="auto"/>
+          <w:lang w:val="en-US"/>
+        </w:rPr>
+      </w:pPr>
+      <w:r>
+        <w:rPr>
+          <w:rFonts w:asciiTheme="majorBidi" w:hAnsiTheme="majorBidi"/>
+          <w:color w:val="auto"/>
+          <w:lang w:val="en-US"/>
+        </w:rPr>
+        <w:lastRenderedPageBreak/>
+        <w:t xml:space="preserve">Problem </w:t>
+      </w:r>
+      <w:r>
+        <w:rPr>
+          <w:rFonts w:asciiTheme="majorBidi" w:hAnsiTheme="majorBidi"/>
+          <w:color w:val="auto"/>
+          <w:lang w:val="en-US"/>
+        </w:rPr>
+        <w:t>11</w:t>
+      </w:r>
+    </w:p>
+    <w:p>
+      <w:pPr>
+        <w:rPr>
+          <w:rFonts w:asciiTheme="majorBidi" w:hAnsiTheme="majorBidi" w:cstheme="majorBidi"/>
+          <w:sz w:val="28"/>
+          <w:szCs w:val="28"/>
+          <w:lang w:val="en-US"/>
+        </w:rPr>
+      </w:pPr>
+    </w:p>
+    <w:p>
+      <w:pPr>
+        <w:rPr>
+          <w:rFonts w:asciiTheme="majorBidi" w:hAnsiTheme="majorBidi" w:cstheme="majorBidi"/>
+          <w:sz w:val="28"/>
+          <w:szCs w:val="28"/>
+          <w:lang w:val="en-US"/>
+        </w:rPr>
+      </w:pPr>
+    </w:p>
+    <w:p>
+      <w:pPr>
+        <w:pStyle w:val="Heading2"/>
+        <w:rPr>
+          <w:rFonts w:asciiTheme="majorBidi" w:hAnsiTheme="majorBidi"/>
+          <w:color w:val="auto"/>
+          <w:lang w:val="en-US"/>
+        </w:rPr>
+      </w:pPr>
+      <w:r>
+        <w:rPr>
+          <w:rFonts w:asciiTheme="majorBidi" w:hAnsiTheme="majorBidi"/>
+          <w:color w:val="auto"/>
+          <w:lang w:val="en-US"/>
+        </w:rPr>
+        <w:t>Solution:</w:t>
+      </w:r>
+    </w:p>
+    <w:p>
+      <w:pPr>
+        <w:rPr>
+          <w:rFonts w:asciiTheme="majorBidi" w:hAnsiTheme="majorBidi" w:cstheme="majorBidi"/>
+          <w:sz w:val="28"/>
+          <w:szCs w:val="28"/>
+          <w:lang w:val="en-US"/>
+        </w:rPr>
+      </w:pPr>
+    </w:p>
+    <w:p>
+      <w:pPr>
+        <w:rPr>
+          <w:rFonts w:asciiTheme="majorBidi" w:hAnsiTheme="majorBidi" w:cstheme="majorBidi"/>
+          <w:sz w:val="28"/>
+          <w:szCs w:val="28"/>
+          <w:lang w:val="en-US"/>
+        </w:rPr>
+      </w:pPr>
+    </w:p>
+    <w:p>
+      <w:pPr>
+        <w:pStyle w:val="Heading2"/>
+        <w:rPr>
+          <w:rFonts w:asciiTheme="majorBidi" w:hAnsiTheme="majorBidi"/>
+          <w:color w:val="auto"/>
+          <w:lang w:val="en-US"/>
+        </w:rPr>
+      </w:pPr>
+      <w:r>
+        <w:rPr>
+          <w:rFonts w:asciiTheme="majorBidi" w:hAnsiTheme="majorBidi"/>
+          <w:color w:val="auto"/>
+          <w:lang w:val="en-US"/>
+        </w:rPr>
+        <w:t>Interpretation of Results:</w:t>
+      </w:r>
+    </w:p>
+    <w:p>
+      <w:pPr>
+        <w:rPr>
+          <w:rFonts w:asciiTheme="majorBidi" w:hAnsiTheme="majorBidi" w:cstheme="majorBidi"/>
+          <w:sz w:val="28"/>
+          <w:szCs w:val="28"/>
+          <w:lang w:val="en-US"/>
+        </w:rPr>
+      </w:pPr>
+    </w:p>
+    <w:p>
+      <w:pPr>
+        <w:rPr>
+          <w:rFonts w:asciiTheme="majorBidi" w:hAnsiTheme="majorBidi" w:cstheme="majorBidi"/>
+          <w:sz w:val="28"/>
+          <w:szCs w:val="28"/>
+          <w:lang w:val="en-US"/>
+        </w:rPr>
+      </w:pPr>
+    </w:p>
+    <w:p>
+      <w:pPr>
+        <w:rPr>
+          <w:rFonts w:asciiTheme="majorBidi" w:hAnsiTheme="majorBidi" w:cstheme="majorBidi"/>
+          <w:sz w:val="28"/>
+          <w:szCs w:val="28"/>
+          <w:lang w:val="en-US"/>
+        </w:rPr>
+      </w:pPr>
+    </w:p>
+    <w:p>
+      <w:pPr>
+        <w:rPr>
+          <w:rFonts w:asciiTheme="majorBidi" w:hAnsiTheme="majorBidi" w:cstheme="majorBidi"/>
+          <w:sz w:val="28"/>
+          <w:szCs w:val="28"/>
+          <w:lang w:val="en-US"/>
+        </w:rPr>
+      </w:pPr>
+    </w:p>
+    <w:p>
+      <w:pPr>
+        <w:rPr>
+          <w:rFonts w:asciiTheme="majorBidi" w:hAnsiTheme="majorBidi" w:cstheme="majorBidi"/>
+          <w:sz w:val="28"/>
+          <w:szCs w:val="28"/>
+          <w:lang w:val="en-US"/>
+        </w:rPr>
+      </w:pPr>
+    </w:p>
+    <w:p>
+      <w:pPr>
+        <w:rPr>
+          <w:rFonts w:asciiTheme="majorBidi" w:hAnsiTheme="majorBidi" w:cstheme="majorBidi"/>
+          <w:sz w:val="28"/>
+          <w:szCs w:val="28"/>
+          <w:lang w:val="en-US"/>
+        </w:rPr>
+      </w:pPr>
+    </w:p>
+    <w:p>
+      <w:pPr>
+        <w:rPr>
+          <w:rFonts w:asciiTheme="majorBidi" w:hAnsiTheme="majorBidi" w:cstheme="majorBidi"/>
+          <w:sz w:val="28"/>
+          <w:szCs w:val="28"/>
+          <w:lang w:val="en-US"/>
+        </w:rPr>
+      </w:pPr>
+    </w:p>
+    <w:p>
+      <w:pPr>
+        <w:rPr>
+          <w:rFonts w:asciiTheme="majorBidi" w:hAnsiTheme="majorBidi" w:cstheme="majorBidi"/>
+          <w:sz w:val="28"/>
+          <w:szCs w:val="28"/>
+          <w:lang w:val="en-US"/>
+        </w:rPr>
+      </w:pPr>
+    </w:p>
+    <w:p>
+      <w:pPr>
+        <w:rPr>
+          <w:rFonts w:asciiTheme="majorBidi" w:hAnsiTheme="majorBidi" w:cstheme="majorBidi"/>
+          <w:sz w:val="28"/>
+          <w:szCs w:val="28"/>
+          <w:lang w:val="en-US"/>
+        </w:rPr>
+      </w:pPr>
+    </w:p>
+    <w:p>
+      <w:pPr>
+        <w:rPr>
+          <w:rFonts w:asciiTheme="majorBidi" w:hAnsiTheme="majorBidi" w:cstheme="majorBidi"/>
+          <w:sz w:val="28"/>
+          <w:szCs w:val="28"/>
+          <w:lang w:val="en-US"/>
+        </w:rPr>
+      </w:pPr>
+    </w:p>
+    <w:p>
+      <w:pPr>
+        <w:rPr>
+          <w:rFonts w:asciiTheme="majorBidi" w:hAnsiTheme="majorBidi" w:cstheme="majorBidi"/>
+          <w:sz w:val="28"/>
+          <w:szCs w:val="28"/>
+          <w:lang w:val="en-US"/>
+        </w:rPr>
+      </w:pPr>
+    </w:p>
+    <w:p>
+      <w:pPr>
+        <w:rPr>
+          <w:rFonts w:asciiTheme="majorBidi" w:hAnsiTheme="majorBidi" w:cstheme="majorBidi"/>
+          <w:sz w:val="28"/>
+          <w:szCs w:val="28"/>
+          <w:lang w:val="en-US"/>
+        </w:rPr>
+      </w:pPr>
+    </w:p>
+    <w:p>
+      <w:pPr>
+        <w:rPr>
+          <w:rFonts w:asciiTheme="majorBidi" w:hAnsiTheme="majorBidi" w:cstheme="majorBidi"/>
+          <w:sz w:val="28"/>
+          <w:szCs w:val="28"/>
+          <w:lang w:val="en-US"/>
+        </w:rPr>
+      </w:pPr>
+    </w:p>
+    <w:p>
+      <w:pPr>
+        <w:rPr>
+          <w:rFonts w:asciiTheme="majorBidi" w:hAnsiTheme="majorBidi" w:cstheme="majorBidi"/>
+          <w:sz w:val="28"/>
+          <w:szCs w:val="28"/>
+          <w:lang w:val="en-US"/>
+        </w:rPr>
+      </w:pPr>
+    </w:p>
+    <w:p>
+      <w:pPr>
+        <w:rPr>
+          <w:rFonts w:asciiTheme="majorBidi" w:hAnsiTheme="majorBidi" w:cstheme="majorBidi"/>
+          <w:sz w:val="28"/>
+          <w:szCs w:val="28"/>
+          <w:lang w:val="en-US"/>
+        </w:rPr>
+      </w:pPr>
+    </w:p>
+    <w:p>
+      <w:pPr>
+        <w:rPr>
+          <w:rFonts w:asciiTheme="majorBidi" w:hAnsiTheme="majorBidi" w:cstheme="majorBidi"/>
+          <w:sz w:val="28"/>
+          <w:szCs w:val="28"/>
+          <w:lang w:val="en-US"/>
+        </w:rPr>
+      </w:pPr>
+    </w:p>
+    <w:p>
+      <w:pPr>
+        <w:rPr>
+          <w:rFonts w:asciiTheme="majorBidi" w:hAnsiTheme="majorBidi" w:cstheme="majorBidi"/>
+          <w:sz w:val="28"/>
+          <w:szCs w:val="28"/>
+          <w:lang w:val="en-US"/>
+        </w:rPr>
+      </w:pPr>
+    </w:p>
+    <w:p>
+      <w:pPr>
+        <w:rPr>
+          <w:rFonts w:asciiTheme="majorBidi" w:hAnsiTheme="majorBidi" w:cstheme="majorBidi"/>
+          <w:sz w:val="28"/>
+          <w:szCs w:val="28"/>
+          <w:lang w:val="en-US"/>
+        </w:rPr>
+      </w:pPr>
+    </w:p>
+    <w:p>
+      <w:pPr>
+        <w:rPr>
+          <w:rFonts w:asciiTheme="majorBidi" w:hAnsiTheme="majorBidi" w:cstheme="majorBidi"/>
+          <w:sz w:val="28"/>
+          <w:szCs w:val="28"/>
+          <w:lang w:val="en-US"/>
+        </w:rPr>
+      </w:pPr>
+    </w:p>
+    <w:p>
+      <w:pPr>
+        <w:rPr>
+          <w:rFonts w:asciiTheme="majorBidi" w:hAnsiTheme="majorBidi" w:cstheme="majorBidi"/>
+          <w:sz w:val="28"/>
+          <w:szCs w:val="28"/>
+          <w:lang w:val="en-US"/>
+        </w:rPr>
+      </w:pPr>
+    </w:p>
+    <w:p>
+      <w:pPr>
+        <w:rPr>
+          <w:rFonts w:asciiTheme="majorBidi" w:hAnsiTheme="majorBidi" w:cstheme="majorBidi"/>
+          <w:sz w:val="28"/>
+          <w:szCs w:val="28"/>
+          <w:lang w:val="en-US"/>
+        </w:rPr>
+      </w:pPr>
+    </w:p>
+    <w:p>
+      <w:pPr>
+        <w:pStyle w:val="Heading1"/>
+        <w:rPr>
+          <w:rFonts w:asciiTheme="majorBidi" w:hAnsiTheme="majorBidi"/>
+          <w:color w:val="auto"/>
+          <w:lang w:val="en-US"/>
+        </w:rPr>
+      </w:pPr>
+      <w:r>
+        <w:rPr>
+          <w:rFonts w:asciiTheme="majorBidi" w:hAnsiTheme="majorBidi"/>
+          <w:color w:val="auto"/>
+          <w:lang w:val="en-US"/>
+        </w:rPr>
+        <w:lastRenderedPageBreak/>
+        <w:t xml:space="preserve">Problem </w:t>
+      </w:r>
+      <w:r>
+        <w:rPr>
+          <w:rFonts w:asciiTheme="majorBidi" w:hAnsiTheme="majorBidi"/>
+          <w:color w:val="auto"/>
+          <w:lang w:val="en-US"/>
+        </w:rPr>
+        <w:t>12</w:t>
+      </w:r>
+    </w:p>
+    <w:p>
+      <w:pPr>
+        <w:rPr>
+          <w:rFonts w:asciiTheme="majorBidi" w:hAnsiTheme="majorBidi" w:cstheme="majorBidi"/>
+          <w:sz w:val="28"/>
+          <w:szCs w:val="28"/>
+          <w:lang w:val="en-US"/>
+        </w:rPr>
+      </w:pPr>
+    </w:p>
+    <w:p>
+      <w:pPr>
+        <w:rPr>
+          <w:rFonts w:asciiTheme="majorBidi" w:hAnsiTheme="majorBidi" w:cstheme="majorBidi"/>
+          <w:sz w:val="28"/>
+          <w:szCs w:val="28"/>
+          <w:lang w:val="en-US"/>
+        </w:rPr>
+      </w:pPr>
+    </w:p>
+    <w:p>
+      <w:pPr>
+        <w:pStyle w:val="Heading2"/>
+        <w:rPr>
+          <w:rFonts w:asciiTheme="majorBidi" w:hAnsiTheme="majorBidi"/>
+          <w:color w:val="auto"/>
+          <w:lang w:val="en-US"/>
+        </w:rPr>
+      </w:pPr>
+      <w:r>
+        <w:rPr>
+          <w:rFonts w:asciiTheme="majorBidi" w:hAnsiTheme="majorBidi"/>
+          <w:color w:val="auto"/>
+          <w:lang w:val="en-US"/>
+        </w:rPr>
+        <w:t>Solution:</w:t>
+      </w:r>
+    </w:p>
+    <w:p>
+      <w:pPr>
+        <w:rPr>
+          <w:rFonts w:asciiTheme="majorBidi" w:hAnsiTheme="majorBidi" w:cstheme="majorBidi"/>
+          <w:sz w:val="28"/>
+          <w:szCs w:val="28"/>
+          <w:lang w:val="en-US"/>
+        </w:rPr>
+      </w:pPr>
+    </w:p>
+    <w:p>
+      <w:pPr>
+        <w:rPr>
+          <w:rFonts w:asciiTheme="majorBidi" w:hAnsiTheme="majorBidi" w:cstheme="majorBidi"/>
+          <w:sz w:val="28"/>
+          <w:szCs w:val="28"/>
+          <w:lang w:val="en-US"/>
+        </w:rPr>
+      </w:pPr>
+    </w:p>
+    <w:p>
+      <w:pPr>
+        <w:pStyle w:val="Heading2"/>
+        <w:rPr>
+          <w:rFonts w:asciiTheme="majorBidi" w:hAnsiTheme="majorBidi"/>
+          <w:color w:val="auto"/>
+          <w:lang w:val="en-US"/>
+        </w:rPr>
+      </w:pPr>
+      <w:r>
+        <w:rPr>
+          <w:rFonts w:asciiTheme="majorBidi" w:hAnsiTheme="majorBidi"/>
+          <w:color w:val="auto"/>
+          <w:lang w:val="en-US"/>
+        </w:rPr>
+        <w:t>Interpretation of Results:</w:t>
+      </w:r>
+    </w:p>
+    <w:p>
+      <w:pPr>
+        <w:rPr>
+          <w:rFonts w:asciiTheme="majorBidi" w:hAnsiTheme="majorBidi" w:cstheme="majorBidi"/>
+          <w:sz w:val="28"/>
+          <w:szCs w:val="28"/>
+          <w:lang w:val="en-US"/>
+        </w:rPr>
+      </w:pPr>
+    </w:p>
+    <w:p>
+      <w:pPr>
+        <w:rPr>
+          <w:rFonts w:asciiTheme="majorBidi" w:hAnsiTheme="majorBidi" w:cstheme="majorBidi"/>
+          <w:sz w:val="28"/>
+          <w:szCs w:val="28"/>
+          <w:lang w:val="en-US"/>
+        </w:rPr>
+      </w:pPr>
+    </w:p>
+    <w:p>
+      <w:pPr>
+        <w:rPr>
+          <w:rFonts w:asciiTheme="majorBidi" w:hAnsiTheme="majorBidi" w:cstheme="majorBidi"/>
+          <w:sz w:val="28"/>
+          <w:szCs w:val="28"/>
+          <w:lang w:val="en-US"/>
+        </w:rPr>
+      </w:pPr>
+    </w:p>
+    <w:p>
+      <w:pPr>
+        <w:rPr>
+          <w:rFonts w:asciiTheme="majorBidi" w:hAnsiTheme="majorBidi" w:cstheme="majorBidi"/>
+          <w:sz w:val="28"/>
+          <w:szCs w:val="28"/>
+          <w:lang w:val="en-US"/>
+        </w:rPr>
+      </w:pPr>
+    </w:p>
+    <w:p>
+      <w:pPr>
+        <w:rPr>
+          <w:rFonts w:asciiTheme="majorBidi" w:hAnsiTheme="majorBidi" w:cstheme="majorBidi"/>
+          <w:sz w:val="28"/>
+          <w:szCs w:val="28"/>
+          <w:lang w:val="en-US"/>
+        </w:rPr>
+      </w:pPr>
+    </w:p>
+    <w:p>
+      <w:pPr>
+        <w:rPr>
+          <w:rFonts w:asciiTheme="majorBidi" w:hAnsiTheme="majorBidi" w:cstheme="majorBidi"/>
+          <w:sz w:val="28"/>
+          <w:szCs w:val="28"/>
+          <w:lang w:val="en-US"/>
+        </w:rPr>
+      </w:pPr>
+    </w:p>
+    <w:p>
+      <w:pPr>
+        <w:rPr>
+          <w:rFonts w:asciiTheme="majorBidi" w:hAnsiTheme="majorBidi" w:cstheme="majorBidi"/>
+          <w:sz w:val="28"/>
+          <w:szCs w:val="28"/>
+          <w:lang w:val="en-US"/>
+        </w:rPr>
+      </w:pPr>
+    </w:p>
+    <w:p>
+      <w:pPr>
+        <w:rPr>
+          <w:rFonts w:asciiTheme="majorBidi" w:hAnsiTheme="majorBidi" w:cstheme="majorBidi"/>
+          <w:sz w:val="28"/>
+          <w:szCs w:val="28"/>
+          <w:lang w:val="en-US"/>
+        </w:rPr>
+      </w:pPr>
+    </w:p>
+    <w:p>
+      <w:pPr>
+        <w:rPr>
+          <w:rFonts w:asciiTheme="majorBidi" w:hAnsiTheme="majorBidi" w:cstheme="majorBidi"/>
+          <w:sz w:val="28"/>
+          <w:szCs w:val="28"/>
+          <w:lang w:val="en-US"/>
+        </w:rPr>
+      </w:pPr>
+    </w:p>
+    <w:p>
+      <w:pPr>
+        <w:rPr>
+          <w:rFonts w:asciiTheme="majorBidi" w:hAnsiTheme="majorBidi" w:cstheme="majorBidi"/>
+          <w:sz w:val="28"/>
+          <w:szCs w:val="28"/>
+          <w:lang w:val="en-US"/>
+        </w:rPr>
+      </w:pPr>
+    </w:p>
+    <w:p>
+      <w:pPr>
+        <w:rPr>
+          <w:rFonts w:asciiTheme="majorBidi" w:hAnsiTheme="majorBidi" w:cstheme="majorBidi"/>
+          <w:sz w:val="28"/>
+          <w:szCs w:val="28"/>
+          <w:lang w:val="en-US"/>
+        </w:rPr>
+      </w:pPr>
+    </w:p>
+    <w:p>
+      <w:pPr>
+        <w:rPr>
+          <w:rFonts w:asciiTheme="majorBidi" w:hAnsiTheme="majorBidi" w:cstheme="majorBidi"/>
+          <w:sz w:val="28"/>
+          <w:szCs w:val="28"/>
+          <w:lang w:val="en-US"/>
+        </w:rPr>
+      </w:pPr>
+    </w:p>
+    <w:p>
+      <w:pPr>
+        <w:rPr>
+          <w:rFonts w:asciiTheme="majorBidi" w:hAnsiTheme="majorBidi" w:cstheme="majorBidi"/>
+          <w:sz w:val="28"/>
+          <w:szCs w:val="28"/>
+          <w:lang w:val="en-US"/>
+        </w:rPr>
+      </w:pPr>
+    </w:p>
+    <w:p>
+      <w:pPr>
+        <w:rPr>
+          <w:rFonts w:asciiTheme="majorBidi" w:hAnsiTheme="majorBidi" w:cstheme="majorBidi"/>
+          <w:sz w:val="28"/>
+          <w:szCs w:val="28"/>
+          <w:lang w:val="en-US"/>
+        </w:rPr>
+      </w:pPr>
+    </w:p>
+    <w:p>
+      <w:pPr>
+        <w:rPr>
+          <w:rFonts w:asciiTheme="majorBidi" w:hAnsiTheme="majorBidi" w:cstheme="majorBidi"/>
+          <w:sz w:val="28"/>
+          <w:szCs w:val="28"/>
+          <w:lang w:val="en-US"/>
+        </w:rPr>
+      </w:pPr>
+    </w:p>
+    <w:p>
+      <w:pPr>
+        <w:rPr>
+          <w:rFonts w:asciiTheme="majorBidi" w:hAnsiTheme="majorBidi" w:cstheme="majorBidi"/>
+          <w:sz w:val="28"/>
+          <w:szCs w:val="28"/>
+          <w:lang w:val="en-US"/>
+        </w:rPr>
+      </w:pPr>
+    </w:p>
+    <w:p>
+      <w:pPr>
+        <w:rPr>
+          <w:rFonts w:asciiTheme="majorBidi" w:hAnsiTheme="majorBidi" w:cstheme="majorBidi"/>
+          <w:sz w:val="28"/>
+          <w:szCs w:val="28"/>
+          <w:lang w:val="en-US"/>
+        </w:rPr>
+      </w:pPr>
+    </w:p>
+    <w:p>
+      <w:pPr>
+        <w:rPr>
+          <w:rFonts w:asciiTheme="majorBidi" w:hAnsiTheme="majorBidi" w:cstheme="majorBidi"/>
+          <w:sz w:val="28"/>
+          <w:szCs w:val="28"/>
+          <w:lang w:val="en-US"/>
+        </w:rPr>
+      </w:pPr>
+    </w:p>
+    <w:p>
+      <w:pPr>
+        <w:rPr>
+          <w:rFonts w:asciiTheme="majorBidi" w:hAnsiTheme="majorBidi" w:cstheme="majorBidi"/>
+          <w:sz w:val="28"/>
+          <w:szCs w:val="28"/>
+          <w:lang w:val="en-US"/>
+        </w:rPr>
+      </w:pPr>
+    </w:p>
+    <w:p>
+      <w:pPr>
+        <w:rPr>
+          <w:rFonts w:asciiTheme="majorBidi" w:hAnsiTheme="majorBidi" w:cstheme="majorBidi"/>
+          <w:sz w:val="28"/>
+          <w:szCs w:val="28"/>
+          <w:lang w:val="en-US"/>
+        </w:rPr>
+      </w:pPr>
+    </w:p>
+    <w:p>
+      <w:pPr>
+        <w:rPr>
+          <w:rFonts w:asciiTheme="majorBidi" w:hAnsiTheme="majorBidi" w:cstheme="majorBidi"/>
+          <w:sz w:val="28"/>
+          <w:szCs w:val="28"/>
+          <w:lang w:val="en-US"/>
+        </w:rPr>
+      </w:pPr>
+    </w:p>
+    <w:p>
+      <w:pPr>
+        <w:pStyle w:val="Heading1"/>
+        <w:rPr>
+          <w:rFonts w:asciiTheme="majorBidi" w:hAnsiTheme="majorBidi"/>
+          <w:color w:val="auto"/>
+          <w:lang w:val="en-US"/>
+        </w:rPr>
+      </w:pPr>
+      <w:r>
+        <w:rPr>
+          <w:rFonts w:asciiTheme="majorBidi" w:hAnsiTheme="majorBidi"/>
+          <w:color w:val="auto"/>
+          <w:lang w:val="en-US"/>
+        </w:rPr>
+        <w:lastRenderedPageBreak/>
+        <w:t xml:space="preserve">Problem </w:t>
+      </w:r>
+      <w:r>
+        <w:rPr>
+          <w:rFonts w:asciiTheme="majorBidi" w:hAnsiTheme="majorBidi"/>
+          <w:color w:val="auto"/>
+          <w:lang w:val="en-US"/>
+        </w:rPr>
+        <w:t>13</w:t>
+      </w:r>
+    </w:p>
+    <w:p>
+      <w:pPr>
+        <w:rPr>
+          <w:rFonts w:asciiTheme="majorBidi" w:hAnsiTheme="majorBidi" w:cstheme="majorBidi"/>
+          <w:sz w:val="28"/>
+          <w:szCs w:val="28"/>
+          <w:lang w:val="en-US"/>
+        </w:rPr>
+      </w:pPr>
+    </w:p>
+    <w:p>
+      <w:pPr>
+        <w:rPr>
+          <w:rFonts w:asciiTheme="majorBidi" w:hAnsiTheme="majorBidi" w:cstheme="majorBidi"/>
+          <w:sz w:val="28"/>
+          <w:szCs w:val="28"/>
+          <w:lang w:val="en-US"/>
+        </w:rPr>
+      </w:pPr>
+    </w:p>
+    <w:p>
+      <w:pPr>
+        <w:pStyle w:val="Heading2"/>
+        <w:rPr>
+          <w:rFonts w:asciiTheme="majorBidi" w:hAnsiTheme="majorBidi"/>
+          <w:color w:val="auto"/>
+          <w:lang w:val="en-US"/>
+        </w:rPr>
+      </w:pPr>
+      <w:r>
+        <w:rPr>
+          <w:rFonts w:asciiTheme="majorBidi" w:hAnsiTheme="majorBidi"/>
+          <w:color w:val="auto"/>
+          <w:lang w:val="en-US"/>
+        </w:rPr>
+        <w:t>Solution:</w:t>
+      </w:r>
+    </w:p>
+    <w:p>
+      <w:pPr>
+        <w:rPr>
+          <w:rFonts w:asciiTheme="majorBidi" w:hAnsiTheme="majorBidi" w:cstheme="majorBidi"/>
+          <w:sz w:val="28"/>
+          <w:szCs w:val="28"/>
+          <w:lang w:val="en-US"/>
+        </w:rPr>
+      </w:pPr>
+    </w:p>
+    <w:p>
+      <w:pPr>
+        <w:rPr>
+          <w:rFonts w:asciiTheme="majorBidi" w:hAnsiTheme="majorBidi" w:cstheme="majorBidi"/>
+          <w:sz w:val="28"/>
+          <w:szCs w:val="28"/>
+          <w:lang w:val="en-US"/>
+        </w:rPr>
+      </w:pPr>
+    </w:p>
+    <w:p>
+      <w:pPr>
+        <w:pStyle w:val="Heading2"/>
+        <w:rPr>
+          <w:rFonts w:asciiTheme="majorBidi" w:hAnsiTheme="majorBidi"/>
+          <w:color w:val="auto"/>
+          <w:lang w:val="en-US"/>
+        </w:rPr>
+      </w:pPr>
+      <w:r>
+        <w:rPr>
+          <w:rFonts w:asciiTheme="majorBidi" w:hAnsiTheme="majorBidi"/>
+          <w:color w:val="auto"/>
+          <w:lang w:val="en-US"/>
+        </w:rPr>
+        <w:t>Interpretation of Results:</w:t>
+      </w:r>
+    </w:p>
+    <w:p>
+      <w:pPr>
+        <w:rPr>
+          <w:rFonts w:asciiTheme="majorBidi" w:hAnsiTheme="majorBidi" w:cstheme="majorBidi"/>
+          <w:sz w:val="28"/>
+          <w:szCs w:val="28"/>
+          <w:lang w:val="en-US"/>
+        </w:rPr>
+      </w:pPr>
+    </w:p>
+    <w:p>
+      <w:pPr>
+        <w:rPr>
+          <w:rFonts w:asciiTheme="majorBidi" w:hAnsiTheme="majorBidi" w:cstheme="majorBidi"/>
+          <w:sz w:val="28"/>
+          <w:szCs w:val="28"/>
+          <w:lang w:val="en-US"/>
+        </w:rPr>
+      </w:pPr>
+    </w:p>
+    <w:p>
+      <w:pPr>
+        <w:rPr>
+          <w:rFonts w:asciiTheme="majorBidi" w:hAnsiTheme="majorBidi" w:cstheme="majorBidi"/>
+          <w:sz w:val="28"/>
+          <w:szCs w:val="28"/>
+          <w:lang w:val="en-US"/>
+        </w:rPr>
+      </w:pPr>
+    </w:p>
+    <w:p>
+      <w:pPr>
+        <w:rPr>
+          <w:rFonts w:asciiTheme="majorBidi" w:hAnsiTheme="majorBidi" w:cstheme="majorBidi"/>
+          <w:sz w:val="28"/>
+          <w:szCs w:val="28"/>
+          <w:lang w:val="en-US"/>
+        </w:rPr>
+      </w:pPr>
+    </w:p>
+    <w:p>
+      <w:pPr>
+        <w:rPr>
+          <w:rFonts w:asciiTheme="majorBidi" w:hAnsiTheme="majorBidi" w:cstheme="majorBidi"/>
+          <w:sz w:val="28"/>
+          <w:szCs w:val="28"/>
+          <w:lang w:val="en-US"/>
+        </w:rPr>
+      </w:pPr>
+    </w:p>
+    <w:p>
+      <w:pPr>
+        <w:rPr>
+          <w:rFonts w:asciiTheme="majorBidi" w:hAnsiTheme="majorBidi" w:cstheme="majorBidi"/>
+          <w:sz w:val="28"/>
+          <w:szCs w:val="28"/>
+          <w:lang w:val="en-US"/>
+        </w:rPr>
+      </w:pPr>
+    </w:p>
+    <w:p>
+      <w:pPr>
+        <w:rPr>
+          <w:rFonts w:asciiTheme="majorBidi" w:hAnsiTheme="majorBidi" w:cstheme="majorBidi"/>
+          <w:sz w:val="28"/>
+          <w:szCs w:val="28"/>
+          <w:lang w:val="en-US"/>
+        </w:rPr>
+      </w:pPr>
+    </w:p>
+    <w:p>
+      <w:pPr>
+        <w:rPr>
+          <w:rFonts w:asciiTheme="majorBidi" w:hAnsiTheme="majorBidi" w:cstheme="majorBidi"/>
+          <w:sz w:val="28"/>
+          <w:szCs w:val="28"/>
+          <w:lang w:val="en-US"/>
+        </w:rPr>
+      </w:pPr>
+    </w:p>
+    <w:p>
+      <w:pPr>
+        <w:rPr>
+          <w:rFonts w:asciiTheme="majorBidi" w:hAnsiTheme="majorBidi" w:cstheme="majorBidi"/>
+          <w:sz w:val="28"/>
+          <w:szCs w:val="28"/>
+          <w:lang w:val="en-US"/>
+        </w:rPr>
+      </w:pPr>
+    </w:p>
+    <w:p>
+      <w:pPr>
+        <w:rPr>
+          <w:rFonts w:asciiTheme="majorBidi" w:hAnsiTheme="majorBidi" w:cstheme="majorBidi"/>
+          <w:sz w:val="28"/>
+          <w:szCs w:val="28"/>
+          <w:lang w:val="en-US"/>
+        </w:rPr>
+      </w:pPr>
+    </w:p>
+    <w:p>
+      <w:pPr>
+        <w:rPr>
+          <w:rFonts w:asciiTheme="majorBidi" w:hAnsiTheme="majorBidi" w:cstheme="majorBidi"/>
+          <w:sz w:val="28"/>
+          <w:szCs w:val="28"/>
+          <w:lang w:val="en-US"/>
+        </w:rPr>
+      </w:pPr>
+    </w:p>
+    <w:p>
+      <w:pPr>
+        <w:rPr>
+          <w:rFonts w:asciiTheme="majorBidi" w:hAnsiTheme="majorBidi" w:cstheme="majorBidi"/>
+          <w:sz w:val="28"/>
+          <w:szCs w:val="28"/>
+          <w:lang w:val="en-US"/>
+        </w:rPr>
+      </w:pPr>
+    </w:p>
+    <w:p>
+      <w:pPr>
+        <w:rPr>
+          <w:rFonts w:asciiTheme="majorBidi" w:hAnsiTheme="majorBidi" w:cstheme="majorBidi"/>
+          <w:sz w:val="28"/>
+          <w:szCs w:val="28"/>
+          <w:lang w:val="en-US"/>
+        </w:rPr>
+      </w:pPr>
+    </w:p>
+    <w:p>
+      <w:pPr>
+        <w:rPr>
+          <w:rFonts w:asciiTheme="majorBidi" w:hAnsiTheme="majorBidi" w:cstheme="majorBidi"/>
+          <w:sz w:val="28"/>
+          <w:szCs w:val="28"/>
+          <w:lang w:val="en-US"/>
+        </w:rPr>
+      </w:pPr>
+    </w:p>
+    <w:p>
+      <w:pPr>
+        <w:rPr>
+          <w:rFonts w:asciiTheme="majorBidi" w:hAnsiTheme="majorBidi" w:cstheme="majorBidi"/>
+          <w:sz w:val="28"/>
+          <w:szCs w:val="28"/>
+          <w:lang w:val="en-US"/>
+        </w:rPr>
+      </w:pPr>
+    </w:p>
+    <w:p>
+      <w:pPr>
+        <w:rPr>
+          <w:rFonts w:asciiTheme="majorBidi" w:hAnsiTheme="majorBidi" w:cstheme="majorBidi"/>
+          <w:sz w:val="28"/>
+          <w:szCs w:val="28"/>
+          <w:lang w:val="en-US"/>
+        </w:rPr>
+      </w:pPr>
+    </w:p>
+    <w:p>
+      <w:pPr>
+        <w:rPr>
+          <w:rFonts w:asciiTheme="majorBidi" w:hAnsiTheme="majorBidi" w:cstheme="majorBidi"/>
+          <w:sz w:val="28"/>
+          <w:szCs w:val="28"/>
+          <w:lang w:val="en-US"/>
+        </w:rPr>
+      </w:pPr>
+    </w:p>
+    <w:p>
+      <w:pPr>
+        <w:rPr>
+          <w:rFonts w:asciiTheme="majorBidi" w:hAnsiTheme="majorBidi" w:cstheme="majorBidi"/>
+          <w:sz w:val="28"/>
+          <w:szCs w:val="28"/>
+          <w:lang w:val="en-US"/>
+        </w:rPr>
+      </w:pPr>
+    </w:p>
+    <w:p>
+      <w:pPr>
+        <w:rPr>
+          <w:rFonts w:asciiTheme="majorBidi" w:hAnsiTheme="majorBidi" w:cstheme="majorBidi"/>
+          <w:sz w:val="28"/>
+          <w:szCs w:val="28"/>
+          <w:lang w:val="en-US"/>
+        </w:rPr>
+      </w:pPr>
+    </w:p>
+    <w:p>
+      <w:pPr>
+        <w:rPr>
+          <w:rFonts w:asciiTheme="majorBidi" w:hAnsiTheme="majorBidi" w:cstheme="majorBidi"/>
+          <w:sz w:val="28"/>
+          <w:szCs w:val="28"/>
+          <w:lang w:val="en-US"/>
+        </w:rPr>
+      </w:pPr>
+    </w:p>
+    <w:p>
+      <w:pPr>
+        <w:rPr>
+          <w:rFonts w:asciiTheme="majorBidi" w:hAnsiTheme="majorBidi" w:cstheme="majorBidi"/>
+          <w:sz w:val="28"/>
+          <w:szCs w:val="28"/>
+          <w:lang w:val="en-US"/>
+        </w:rPr>
+      </w:pPr>
+    </w:p>
+    <w:p>
+      <w:pPr>
+        <w:pStyle w:val="Heading1"/>
+        <w:rPr>
+          <w:rFonts w:asciiTheme="majorBidi" w:hAnsiTheme="majorBidi"/>
+          <w:color w:val="auto"/>
+          <w:lang w:val="en-US"/>
+        </w:rPr>
+      </w:pPr>
+      <w:r>
+        <w:rPr>
+          <w:rFonts w:asciiTheme="majorBidi" w:hAnsiTheme="majorBidi"/>
+          <w:color w:val="auto"/>
+          <w:lang w:val="en-US"/>
+        </w:rPr>
+        <w:lastRenderedPageBreak/>
+        <w:t xml:space="preserve">Problem </w:t>
+      </w:r>
+      <w:r>
+        <w:rPr>
+          <w:rFonts w:asciiTheme="majorBidi" w:hAnsiTheme="majorBidi"/>
+          <w:color w:val="auto"/>
+          <w:lang w:val="en-US"/>
+        </w:rPr>
+        <w:t>14</w:t>
+      </w:r>
+    </w:p>
+    <w:p>
+      <w:pPr>
+        <w:rPr>
+          <w:rFonts w:asciiTheme="majorBidi" w:hAnsiTheme="majorBidi" w:cstheme="majorBidi"/>
+          <w:sz w:val="28"/>
+          <w:szCs w:val="28"/>
+          <w:lang w:val="en-US"/>
+        </w:rPr>
+      </w:pPr>
+    </w:p>
+    <w:p>
+      <w:pPr>
+        <w:rPr>
+          <w:rFonts w:asciiTheme="majorBidi" w:hAnsiTheme="majorBidi" w:cstheme="majorBidi"/>
+          <w:sz w:val="28"/>
+          <w:szCs w:val="28"/>
+          <w:lang w:val="en-US"/>
+        </w:rPr>
+      </w:pPr>
+    </w:p>
+    <w:p>
+      <w:pPr>
+        <w:pStyle w:val="Heading2"/>
+        <w:rPr>
+          <w:rFonts w:asciiTheme="majorBidi" w:hAnsiTheme="majorBidi"/>
+          <w:color w:val="auto"/>
+          <w:lang w:val="en-US"/>
+        </w:rPr>
+      </w:pPr>
+      <w:r>
+        <w:rPr>
+          <w:rFonts w:asciiTheme="majorBidi" w:hAnsiTheme="majorBidi"/>
+          <w:color w:val="auto"/>
+          <w:lang w:val="en-US"/>
+        </w:rPr>
+        <w:t>Solution:</w:t>
+      </w:r>
+    </w:p>
+    <w:p>
+      <w:pPr>
+        <w:rPr>
+          <w:rFonts w:asciiTheme="majorBidi" w:hAnsiTheme="majorBidi" w:cstheme="majorBidi"/>
+          <w:sz w:val="28"/>
+          <w:szCs w:val="28"/>
+          <w:lang w:val="en-US"/>
+        </w:rPr>
+      </w:pPr>
+    </w:p>
+    <w:p>
+      <w:pPr>
+        <w:rPr>
+          <w:rFonts w:asciiTheme="majorBidi" w:hAnsiTheme="majorBidi" w:cstheme="majorBidi"/>
+          <w:sz w:val="28"/>
+          <w:szCs w:val="28"/>
+          <w:lang w:val="en-US"/>
+        </w:rPr>
+      </w:pPr>
+    </w:p>
+    <w:p>
+      <w:pPr>
+        <w:pStyle w:val="Heading2"/>
+        <w:rPr>
+          <w:rFonts w:asciiTheme="majorBidi" w:hAnsiTheme="majorBidi"/>
+          <w:color w:val="auto"/>
+          <w:lang w:val="en-US"/>
+        </w:rPr>
+      </w:pPr>
+      <w:r>
+        <w:rPr>
+          <w:rFonts w:asciiTheme="majorBidi" w:hAnsiTheme="majorBidi"/>
+          <w:color w:val="auto"/>
+          <w:lang w:val="en-US"/>
+        </w:rPr>
+        <w:t>Interpretation of Results:</w:t>
+      </w:r>
+    </w:p>
+    <w:p>
+      <w:pPr>
+        <w:rPr>
+          <w:rFonts w:asciiTheme="majorBidi" w:hAnsiTheme="majorBidi" w:cstheme="majorBidi"/>
+          <w:sz w:val="28"/>
+          <w:szCs w:val="28"/>
+          <w:lang w:val="en-US"/>
+        </w:rPr>
+      </w:pPr>
+    </w:p>
+    <w:p>
+      <w:pPr>
+        <w:rPr>
+          <w:rFonts w:asciiTheme="majorBidi" w:hAnsiTheme="majorBidi" w:cstheme="majorBidi"/>
+          <w:sz w:val="28"/>
+          <w:szCs w:val="28"/>
+          <w:lang w:val="en-US"/>
+        </w:rPr>
+      </w:pPr>
+    </w:p>
+    <w:p>
+      <w:pPr>
+        <w:rPr>
+          <w:rFonts w:asciiTheme="majorBidi" w:hAnsiTheme="majorBidi" w:cstheme="majorBidi"/>
+          <w:sz w:val="28"/>
+          <w:szCs w:val="28"/>
+          <w:lang w:val="en-US"/>
+        </w:rPr>
+      </w:pPr>
+    </w:p>
+    <w:p>
+      <w:pPr>
+        <w:rPr>
+          <w:rFonts w:asciiTheme="majorBidi" w:hAnsiTheme="majorBidi" w:cstheme="majorBidi"/>
+          <w:sz w:val="28"/>
+          <w:szCs w:val="28"/>
+          <w:lang w:val="en-US"/>
+        </w:rPr>
+      </w:pPr>
+    </w:p>
+    <w:p>
+      <w:pPr>
+        <w:rPr>
+          <w:rFonts w:asciiTheme="majorBidi" w:hAnsiTheme="majorBidi" w:cstheme="majorBidi"/>
+          <w:sz w:val="28"/>
+          <w:szCs w:val="28"/>
+          <w:lang w:val="en-US"/>
+        </w:rPr>
+      </w:pPr>
+    </w:p>
+    <w:p>
+      <w:pPr>
+        <w:rPr>
+          <w:rFonts w:asciiTheme="majorBidi" w:hAnsiTheme="majorBidi" w:cstheme="majorBidi"/>
+          <w:sz w:val="28"/>
+          <w:szCs w:val="28"/>
+          <w:lang w:val="en-US"/>
+        </w:rPr>
+      </w:pPr>
+    </w:p>
+    <w:p>
+      <w:pPr>
+        <w:rPr>
+          <w:rFonts w:asciiTheme="majorBidi" w:hAnsiTheme="majorBidi" w:cstheme="majorBidi"/>
+          <w:sz w:val="28"/>
+          <w:szCs w:val="28"/>
+          <w:lang w:val="en-US"/>
+        </w:rPr>
+      </w:pPr>
+    </w:p>
+    <w:p>
+      <w:pPr>
+        <w:rPr>
+          <w:rFonts w:asciiTheme="majorBidi" w:hAnsiTheme="majorBidi" w:cstheme="majorBidi"/>
+          <w:sz w:val="28"/>
+          <w:szCs w:val="28"/>
+          <w:lang w:val="en-US"/>
+        </w:rPr>
+      </w:pPr>
+    </w:p>
+    <w:p>
+      <w:pPr>
+        <w:rPr>
+          <w:rFonts w:asciiTheme="majorBidi" w:hAnsiTheme="majorBidi" w:cstheme="majorBidi"/>
+          <w:sz w:val="28"/>
+          <w:szCs w:val="28"/>
+          <w:lang w:val="en-US"/>
+        </w:rPr>
+      </w:pPr>
+    </w:p>
+    <w:p>
+      <w:pPr>
+        <w:rPr>
+          <w:rFonts w:asciiTheme="majorBidi" w:hAnsiTheme="majorBidi" w:cstheme="majorBidi"/>
+          <w:sz w:val="28"/>
+          <w:szCs w:val="28"/>
+          <w:lang w:val="en-US"/>
+        </w:rPr>
+      </w:pPr>
+    </w:p>
+    <w:p>
+      <w:pPr>
+        <w:rPr>
+          <w:rFonts w:asciiTheme="majorBidi" w:hAnsiTheme="majorBidi" w:cstheme="majorBidi"/>
+          <w:sz w:val="28"/>
+          <w:szCs w:val="28"/>
+          <w:lang w:val="en-US"/>
+        </w:rPr>
+      </w:pPr>
+    </w:p>
+    <w:p>
+      <w:pPr>
+        <w:rPr>
+          <w:rFonts w:asciiTheme="majorBidi" w:hAnsiTheme="majorBidi" w:cstheme="majorBidi"/>
+          <w:sz w:val="28"/>
+          <w:szCs w:val="28"/>
+          <w:lang w:val="en-US"/>
+        </w:rPr>
+      </w:pPr>
+    </w:p>
+    <w:p>
+      <w:pPr>
+        <w:rPr>
+          <w:rFonts w:asciiTheme="majorBidi" w:hAnsiTheme="majorBidi" w:cstheme="majorBidi"/>
+          <w:sz w:val="28"/>
+          <w:szCs w:val="28"/>
+          <w:lang w:val="en-US"/>
+        </w:rPr>
+      </w:pPr>
+    </w:p>
+    <w:p>
+      <w:pPr>
+        <w:rPr>
+          <w:rFonts w:asciiTheme="majorBidi" w:hAnsiTheme="majorBidi" w:cstheme="majorBidi"/>
+          <w:sz w:val="28"/>
+          <w:szCs w:val="28"/>
+          <w:lang w:val="en-US"/>
+        </w:rPr>
+      </w:pPr>
+    </w:p>
+    <w:p>
+      <w:pPr>
+        <w:rPr>
+          <w:rFonts w:asciiTheme="majorBidi" w:hAnsiTheme="majorBidi" w:cstheme="majorBidi"/>
+          <w:sz w:val="28"/>
+          <w:szCs w:val="28"/>
+          <w:lang w:val="en-US"/>
+        </w:rPr>
+      </w:pPr>
+    </w:p>
+    <w:p>
+      <w:pPr>
+        <w:rPr>
+          <w:rFonts w:asciiTheme="majorBidi" w:hAnsiTheme="majorBidi" w:cstheme="majorBidi"/>
+          <w:sz w:val="28"/>
+          <w:szCs w:val="28"/>
+          <w:lang w:val="en-US"/>
+        </w:rPr>
+      </w:pPr>
+    </w:p>
+    <w:p>
+      <w:pPr>
+        <w:rPr>
+          <w:rFonts w:asciiTheme="majorBidi" w:hAnsiTheme="majorBidi" w:cstheme="majorBidi"/>
+          <w:sz w:val="28"/>
+          <w:szCs w:val="28"/>
+          <w:lang w:val="en-US"/>
+        </w:rPr>
+      </w:pPr>
+    </w:p>
+    <w:p>
+      <w:pPr>
+        <w:rPr>
+          <w:rFonts w:asciiTheme="majorBidi" w:hAnsiTheme="majorBidi" w:cstheme="majorBidi"/>
+          <w:sz w:val="28"/>
+          <w:szCs w:val="28"/>
+          <w:lang w:val="en-US"/>
+        </w:rPr>
+      </w:pPr>
+    </w:p>
+    <w:p>
+      <w:pPr>
+        <w:rPr>
+          <w:rFonts w:asciiTheme="majorBidi" w:hAnsiTheme="majorBidi" w:cstheme="majorBidi"/>
+          <w:sz w:val="28"/>
+          <w:szCs w:val="28"/>
+          <w:lang w:val="en-US"/>
+        </w:rPr>
+      </w:pPr>
+    </w:p>
+    <w:p>
+      <w:pPr>
+        <w:rPr>
+          <w:rFonts w:asciiTheme="majorBidi" w:hAnsiTheme="majorBidi" w:cstheme="majorBidi"/>
+          <w:sz w:val="28"/>
+          <w:szCs w:val="28"/>
+          <w:lang w:val="en-US"/>
+        </w:rPr>
+      </w:pPr>
+    </w:p>
+    <w:p>
+      <w:pPr>
+        <w:rPr>
+          <w:rFonts w:asciiTheme="majorBidi" w:hAnsiTheme="majorBidi" w:cstheme="majorBidi"/>
+          <w:sz w:val="28"/>
+          <w:szCs w:val="28"/>
+          <w:lang w:val="en-US"/>
+        </w:rPr>
+      </w:pPr>
+    </w:p>
+    <w:p>
+      <w:pPr>
+        <w:pStyle w:val="Heading1"/>
+        <w:rPr>
+          <w:rFonts w:asciiTheme="majorBidi" w:hAnsiTheme="majorBidi"/>
+          <w:color w:val="auto"/>
+          <w:lang w:val="en-US"/>
+        </w:rPr>
+      </w:pPr>
+      <w:r>
+        <w:rPr>
+          <w:rFonts w:asciiTheme="majorBidi" w:hAnsiTheme="majorBidi"/>
+          <w:color w:val="auto"/>
+          <w:lang w:val="en-US"/>
+        </w:rPr>
+        <w:lastRenderedPageBreak/>
+        <w:t xml:space="preserve">Problem </w:t>
+      </w:r>
+      <w:r>
+        <w:rPr>
+          <w:rFonts w:asciiTheme="majorBidi" w:hAnsiTheme="majorBidi"/>
+          <w:color w:val="auto"/>
+          <w:lang w:val="en-US"/>
+        </w:rPr>
+        <w:t>15</w:t>
+      </w:r>
+    </w:p>
+    <w:p>
+      <w:pPr>
+        <w:rPr>
+          <w:rFonts w:asciiTheme="majorBidi" w:hAnsiTheme="majorBidi" w:cstheme="majorBidi"/>
+          <w:sz w:val="28"/>
+          <w:szCs w:val="28"/>
+          <w:lang w:val="en-US"/>
+        </w:rPr>
+      </w:pPr>
+    </w:p>
+    <w:p>
+      <w:pPr>
+        <w:rPr>
+          <w:rFonts w:asciiTheme="majorBidi" w:hAnsiTheme="majorBidi" w:cstheme="majorBidi"/>
+          <w:sz w:val="28"/>
+          <w:szCs w:val="28"/>
+          <w:lang w:val="en-US"/>
+        </w:rPr>
+      </w:pPr>
+    </w:p>
+    <w:p>
+      <w:pPr>
+        <w:pStyle w:val="Heading2"/>
+        <w:rPr>
+          <w:rFonts w:asciiTheme="majorBidi" w:hAnsiTheme="majorBidi"/>
+          <w:color w:val="auto"/>
+          <w:lang w:val="en-US"/>
+        </w:rPr>
+      </w:pPr>
+      <w:r>
+        <w:rPr>
+          <w:rFonts w:asciiTheme="majorBidi" w:hAnsiTheme="majorBidi"/>
+          <w:color w:val="auto"/>
+          <w:lang w:val="en-US"/>
+        </w:rPr>
+        <w:t>Solution:</w:t>
+      </w:r>
+    </w:p>
+    <w:p>
+      <w:pPr>
+        <w:rPr>
+          <w:rFonts w:asciiTheme="majorBidi" w:hAnsiTheme="majorBidi" w:cstheme="majorBidi"/>
+          <w:sz w:val="28"/>
+          <w:szCs w:val="28"/>
+          <w:lang w:val="en-US"/>
+        </w:rPr>
+      </w:pPr>
+    </w:p>
+    <w:p>
+      <w:pPr>
+        <w:rPr>
+          <w:rFonts w:asciiTheme="majorBidi" w:hAnsiTheme="majorBidi" w:cstheme="majorBidi"/>
+          <w:sz w:val="28"/>
+          <w:szCs w:val="28"/>
+          <w:lang w:val="en-US"/>
+        </w:rPr>
+      </w:pPr>
+    </w:p>
+    <w:p>
+      <w:pPr>
+        <w:pStyle w:val="Heading2"/>
+        <w:rPr>
+          <w:rFonts w:asciiTheme="majorBidi" w:hAnsiTheme="majorBidi"/>
+          <w:color w:val="auto"/>
+          <w:lang w:val="en-US"/>
+        </w:rPr>
+      </w:pPr>
+      <w:r>
+        <w:rPr>
+          <w:rFonts w:asciiTheme="majorBidi" w:hAnsiTheme="majorBidi"/>
+          <w:color w:val="auto"/>
+          <w:lang w:val="en-US"/>
+        </w:rPr>
+        <w:t>Interpretation of Results:</w:t>
+      </w:r>
+    </w:p>
+    <w:p>
+      <w:pPr>
+        <w:rPr>
+          <w:rFonts w:asciiTheme="majorBidi" w:hAnsiTheme="majorBidi" w:cstheme="majorBidi"/>
+          <w:sz w:val="28"/>
+          <w:szCs w:val="28"/>
+          <w:lang w:val="en-US"/>
+        </w:rPr>
+      </w:pPr>
     </w:p>
     <w:p>
       <w:pPr>
@@ -2046,7 +5995,7 @@
   <w:style w:type="paragraph" w:default="1" w:styleId="Normal">
     <w:name w:val="Normal"/>
     <w:qFormat/>
-    <w:rsid w:val="00CC1607"/>
+    <w:rsid w:val="00AF0019"/>
   </w:style>
   <w:style w:type="paragraph" w:styleId="Heading1">
     <w:name w:val="heading 1"/>

</xml_diff>

<commit_message>
Fixed objective function decimal point issue
</commit_message>
<xml_diff>
--- a/OR Project Report.docx
+++ b/OR Project Report.docx
@@ -5178,86 +5178,6 @@
     </w:p>
     <w:p>
       <w:pPr>
-        <w:rPr>
-          <w:rFonts w:asciiTheme="majorBidi" w:hAnsiTheme="majorBidi" w:cstheme="majorBidi"/>
-          <w:sz w:val="28"/>
-          <w:szCs w:val="28"/>
-          <w:lang w:val="en-US"/>
-        </w:rPr>
-      </w:pPr>
-    </w:p>
-    <w:p>
-      <w:pPr>
-        <w:rPr>
-          <w:rFonts w:asciiTheme="majorBidi" w:hAnsiTheme="majorBidi" w:cstheme="majorBidi"/>
-          <w:sz w:val="28"/>
-          <w:szCs w:val="28"/>
-          <w:lang w:val="en-US"/>
-        </w:rPr>
-      </w:pPr>
-    </w:p>
-    <w:p>
-      <w:pPr>
-        <w:rPr>
-          <w:rFonts w:asciiTheme="majorBidi" w:hAnsiTheme="majorBidi" w:cstheme="majorBidi"/>
-          <w:sz w:val="28"/>
-          <w:szCs w:val="28"/>
-          <w:lang w:val="en-US"/>
-        </w:rPr>
-      </w:pPr>
-    </w:p>
-    <w:p>
-      <w:pPr>
-        <w:rPr>
-          <w:rFonts w:asciiTheme="majorBidi" w:hAnsiTheme="majorBidi" w:cstheme="majorBidi"/>
-          <w:sz w:val="28"/>
-          <w:szCs w:val="28"/>
-          <w:lang w:val="en-US"/>
-        </w:rPr>
-      </w:pPr>
-    </w:p>
-    <w:p>
-      <w:pPr>
-        <w:rPr>
-          <w:rFonts w:asciiTheme="majorBidi" w:hAnsiTheme="majorBidi" w:cstheme="majorBidi"/>
-          <w:sz w:val="28"/>
-          <w:szCs w:val="28"/>
-          <w:lang w:val="en-US"/>
-        </w:rPr>
-      </w:pPr>
-    </w:p>
-    <w:p>
-      <w:pPr>
-        <w:rPr>
-          <w:rFonts w:asciiTheme="majorBidi" w:hAnsiTheme="majorBidi" w:cstheme="majorBidi"/>
-          <w:sz w:val="28"/>
-          <w:szCs w:val="28"/>
-          <w:lang w:val="en-US"/>
-        </w:rPr>
-      </w:pPr>
-    </w:p>
-    <w:p>
-      <w:pPr>
-        <w:rPr>
-          <w:rFonts w:asciiTheme="majorBidi" w:hAnsiTheme="majorBidi" w:cstheme="majorBidi"/>
-          <w:sz w:val="28"/>
-          <w:szCs w:val="28"/>
-          <w:lang w:val="en-US"/>
-        </w:rPr>
-      </w:pPr>
-    </w:p>
-    <w:p>
-      <w:pPr>
-        <w:rPr>
-          <w:rFonts w:asciiTheme="majorBidi" w:hAnsiTheme="majorBidi" w:cstheme="majorBidi"/>
-          <w:sz w:val="28"/>
-          <w:szCs w:val="28"/>
-          <w:lang w:val="en-US"/>
-        </w:rPr>
-      </w:pPr>
-    </w:p>
-    <w:p>
-      <w:pPr>
         <w:pStyle w:val="Heading1"/>
         <w:jc w:val="center"/>
         <w:rPr>
@@ -5281,6 +5201,7 @@
           <w:szCs w:val="34"/>
           <w:lang w:val="en-US"/>
         </w:rPr>
+        <w:lastRenderedPageBreak/>
         <w:t xml:space="preserve">Problem </w:t>
       </w:r>
       <w:r>
@@ -5372,6 +5293,20 @@
         </w:rPr>
       </w:pPr>
       <w:bookmarkStart w:id="10" w:name="_Toc121696894"/>
+    </w:p>
+    <w:p>
+      <w:pPr>
+        <w:pStyle w:val="Heading2"/>
+        <w:rPr>
+          <w:rFonts w:asciiTheme="majorBidi" w:hAnsiTheme="majorBidi"/>
+          <w:b/>
+          <w:bCs/>
+          <w:color w:val="auto"/>
+          <w:sz w:val="28"/>
+          <w:szCs w:val="28"/>
+          <w:lang w:val="en-US"/>
+        </w:rPr>
+      </w:pPr>
       <w:r>
         <w:rPr>
           <w:rFonts w:asciiTheme="majorBidi" w:hAnsiTheme="majorBidi"/>
@@ -5398,6 +5333,237 @@
     </w:p>
     <w:p>
       <w:pPr>
+        <w:jc w:val="center"/>
+        <w:rPr>
+          <w:rFonts w:asciiTheme="majorBidi" w:hAnsiTheme="majorBidi" w:cstheme="majorBidi"/>
+          <w:sz w:val="28"/>
+          <w:szCs w:val="28"/>
+          <w:lang w:val="en-US"/>
+        </w:rPr>
+      </w:pPr>
+      <w:r>
+        <w:rPr>
+          <w:rFonts w:asciiTheme="majorBidi" w:hAnsiTheme="majorBidi" w:cstheme="majorBidi"/>
+          <w:sz w:val="28"/>
+          <w:szCs w:val="28"/>
+          <w:lang w:val="en-US"/>
+        </w:rPr>
+        <w:t xml:space="preserve">x1 = 7500.0 </w:t>
+      </w:r>
+      <w:r>
+        <w:rPr>
+          <w:rFonts w:asciiTheme="majorBidi" w:hAnsiTheme="majorBidi" w:cstheme="majorBidi"/>
+          <w:sz w:val="28"/>
+          <w:szCs w:val="28"/>
+          <w:lang w:val="en-US"/>
+        </w:rPr>
+        <w:tab/>
+        <w:t>Reduced Cost = 0.0</w:t>
+      </w:r>
+    </w:p>
+    <w:p>
+      <w:pPr>
+        <w:jc w:val="center"/>
+        <w:rPr>
+          <w:rFonts w:asciiTheme="majorBidi" w:hAnsiTheme="majorBidi" w:cstheme="majorBidi"/>
+          <w:sz w:val="28"/>
+          <w:szCs w:val="28"/>
+          <w:lang w:val="en-US"/>
+        </w:rPr>
+      </w:pPr>
+      <w:r>
+        <w:rPr>
+          <w:rFonts w:asciiTheme="majorBidi" w:hAnsiTheme="majorBidi" w:cstheme="majorBidi"/>
+          <w:sz w:val="28"/>
+          <w:szCs w:val="28"/>
+          <w:lang w:val="en-US"/>
+        </w:rPr>
+        <w:t xml:space="preserve">x2 = 0.0 </w:t>
+      </w:r>
+      <w:r>
+        <w:rPr>
+          <w:rFonts w:asciiTheme="majorBidi" w:hAnsiTheme="majorBidi" w:cstheme="majorBidi"/>
+          <w:sz w:val="28"/>
+          <w:szCs w:val="28"/>
+          <w:lang w:val="en-US"/>
+        </w:rPr>
+        <w:tab/>
+        <w:t>Reduced Cost = -0.03</w:t>
+      </w:r>
+    </w:p>
+    <w:p>
+      <w:pPr>
+        <w:jc w:val="center"/>
+        <w:rPr>
+          <w:rFonts w:asciiTheme="majorBidi" w:hAnsiTheme="majorBidi" w:cstheme="majorBidi"/>
+          <w:sz w:val="28"/>
+          <w:szCs w:val="28"/>
+          <w:lang w:val="en-US"/>
+        </w:rPr>
+      </w:pPr>
+      <w:r>
+        <w:rPr>
+          <w:rFonts w:asciiTheme="majorBidi" w:hAnsiTheme="majorBidi" w:cstheme="majorBidi"/>
+          <w:sz w:val="28"/>
+          <w:szCs w:val="28"/>
+          <w:lang w:val="en-US"/>
+        </w:rPr>
+        <w:t xml:space="preserve">x3 = 2500.0 </w:t>
+      </w:r>
+      <w:r>
+        <w:rPr>
+          <w:rFonts w:asciiTheme="majorBidi" w:hAnsiTheme="majorBidi" w:cstheme="majorBidi"/>
+          <w:sz w:val="28"/>
+          <w:szCs w:val="28"/>
+          <w:lang w:val="en-US"/>
+        </w:rPr>
+        <w:tab/>
+        <w:t>Reduced Cost = 0.0</w:t>
+      </w:r>
+    </w:p>
+    <w:p>
+      <w:pPr>
+        <w:jc w:val="center"/>
+        <w:rPr>
+          <w:rFonts w:asciiTheme="majorBidi" w:hAnsiTheme="majorBidi" w:cstheme="majorBidi"/>
+          <w:sz w:val="28"/>
+          <w:szCs w:val="28"/>
+          <w:lang w:val="en-US"/>
+        </w:rPr>
+      </w:pPr>
+      <w:r>
+        <w:rPr>
+          <w:rFonts w:asciiTheme="majorBidi" w:hAnsiTheme="majorBidi" w:cstheme="majorBidi"/>
+          <w:sz w:val="28"/>
+          <w:szCs w:val="28"/>
+          <w:lang w:val="en-US"/>
+        </w:rPr>
+        <w:t xml:space="preserve">x4 = 30000.0 </w:t>
+      </w:r>
+      <w:r>
+        <w:rPr>
+          <w:rFonts w:asciiTheme="majorBidi" w:hAnsiTheme="majorBidi" w:cstheme="majorBidi"/>
+          <w:sz w:val="28"/>
+          <w:szCs w:val="28"/>
+          <w:lang w:val="en-US"/>
+        </w:rPr>
+        <w:tab/>
+        <w:t>Reduced Cost = 0.0</w:t>
+      </w:r>
+    </w:p>
+    <w:p>
+      <w:pPr>
+        <w:jc w:val="center"/>
+        <w:rPr>
+          <w:rFonts w:asciiTheme="majorBidi" w:hAnsiTheme="majorBidi" w:cstheme="majorBidi"/>
+          <w:sz w:val="28"/>
+          <w:szCs w:val="28"/>
+          <w:lang w:val="en-US"/>
+        </w:rPr>
+      </w:pPr>
+      <w:r>
+        <w:rPr>
+          <w:rFonts w:asciiTheme="majorBidi" w:hAnsiTheme="majorBidi" w:cstheme="majorBidi"/>
+          <w:sz w:val="28"/>
+          <w:szCs w:val="28"/>
+          <w:lang w:val="en-US"/>
+        </w:rPr>
+        <w:t xml:space="preserve">x5 = 0.0 </w:t>
+      </w:r>
+      <w:r>
+        <w:rPr>
+          <w:rFonts w:asciiTheme="majorBidi" w:hAnsiTheme="majorBidi" w:cstheme="majorBidi"/>
+          <w:sz w:val="28"/>
+          <w:szCs w:val="28"/>
+          <w:lang w:val="en-US"/>
+        </w:rPr>
+        <w:tab/>
+        <w:t>Reduced Cost = -0.125</w:t>
+      </w:r>
+    </w:p>
+    <w:p>
+      <w:pPr>
+        <w:jc w:val="center"/>
+        <w:rPr>
+          <w:rFonts w:asciiTheme="majorBidi" w:hAnsiTheme="majorBidi" w:cstheme="majorBidi"/>
+          <w:sz w:val="28"/>
+          <w:szCs w:val="28"/>
+          <w:lang w:val="en-US"/>
+        </w:rPr>
+      </w:pPr>
+      <w:r>
+        <w:rPr>
+          <w:rFonts w:asciiTheme="majorBidi" w:hAnsiTheme="majorBidi" w:cstheme="majorBidi"/>
+          <w:sz w:val="28"/>
+          <w:szCs w:val="28"/>
+          <w:lang w:val="en-US"/>
+        </w:rPr>
+        <w:t xml:space="preserve">x6 = 10000.0 </w:t>
+      </w:r>
+      <w:r>
+        <w:rPr>
+          <w:rFonts w:asciiTheme="majorBidi" w:hAnsiTheme="majorBidi" w:cstheme="majorBidi"/>
+          <w:sz w:val="28"/>
+          <w:szCs w:val="28"/>
+          <w:lang w:val="en-US"/>
+        </w:rPr>
+        <w:tab/>
+        <w:t>Reduced Cost = 0.0</w:t>
+      </w:r>
+    </w:p>
+    <w:p>
+      <w:pPr>
+        <w:jc w:val="center"/>
+        <w:rPr>
+          <w:rFonts w:asciiTheme="majorBidi" w:hAnsiTheme="majorBidi" w:cstheme="majorBidi"/>
+          <w:sz w:val="28"/>
+          <w:szCs w:val="28"/>
+          <w:lang w:val="en-US"/>
+        </w:rPr>
+      </w:pPr>
+      <w:r>
+        <w:rPr>
+          <w:rFonts w:asciiTheme="majorBidi" w:hAnsiTheme="majorBidi" w:cstheme="majorBidi"/>
+          <w:sz w:val="28"/>
+          <w:szCs w:val="28"/>
+          <w:lang w:val="en-US"/>
+        </w:rPr>
+        <w:t xml:space="preserve">x7 = 10000.0 </w:t>
+      </w:r>
+      <w:r>
+        <w:rPr>
+          <w:rFonts w:asciiTheme="majorBidi" w:hAnsiTheme="majorBidi" w:cstheme="majorBidi"/>
+          <w:sz w:val="28"/>
+          <w:szCs w:val="28"/>
+          <w:lang w:val="en-US"/>
+        </w:rPr>
+        <w:tab/>
+        <w:t>Reduced Cost = 0.0</w:t>
+      </w:r>
+    </w:p>
+    <w:p>
+      <w:pPr>
+        <w:jc w:val="center"/>
+        <w:rPr>
+          <w:rFonts w:asciiTheme="majorBidi" w:hAnsiTheme="majorBidi" w:cstheme="majorBidi"/>
+          <w:sz w:val="28"/>
+          <w:szCs w:val="28"/>
+          <w:lang w:val="en-US"/>
+        </w:rPr>
+      </w:pPr>
+      <w:r>
+        <w:rPr>
+          <w:rFonts w:asciiTheme="majorBidi" w:hAnsiTheme="majorBidi" w:cstheme="majorBidi"/>
+          <w:sz w:val="28"/>
+          <w:szCs w:val="28"/>
+          <w:lang w:val="en-US"/>
+        </w:rPr>
+        <w:t>Optimal Value:  5250.0</w:t>
+      </w:r>
+    </w:p>
+    <w:p>
+      <w:pPr>
+        <w:jc w:val="center"/>
         <w:rPr>
           <w:rFonts w:asciiTheme="majorBidi" w:hAnsiTheme="majorBidi" w:cstheme="majorBidi"/>
           <w:sz w:val="28"/>
@@ -5448,121 +5614,47 @@
       <w:pPr>
         <w:rPr>
           <w:rFonts w:asciiTheme="majorBidi" w:hAnsiTheme="majorBidi" w:cstheme="majorBidi"/>
-          <w:sz w:val="28"/>
-          <w:szCs w:val="28"/>
-          <w:lang w:val="en-US"/>
-        </w:rPr>
-      </w:pPr>
-    </w:p>
-    <w:p>
-      <w:pPr>
-        <w:rPr>
-          <w:rFonts w:asciiTheme="majorBidi" w:hAnsiTheme="majorBidi" w:cstheme="majorBidi"/>
-          <w:sz w:val="28"/>
-          <w:szCs w:val="28"/>
-          <w:lang w:val="en-US"/>
-        </w:rPr>
-      </w:pPr>
-    </w:p>
-    <w:p>
-      <w:pPr>
-        <w:rPr>
-          <w:rFonts w:asciiTheme="majorBidi" w:hAnsiTheme="majorBidi" w:cstheme="majorBidi"/>
-          <w:sz w:val="28"/>
-          <w:szCs w:val="28"/>
-          <w:lang w:val="en-US"/>
-        </w:rPr>
-      </w:pPr>
-    </w:p>
-    <w:p>
-      <w:pPr>
-        <w:rPr>
-          <w:rFonts w:asciiTheme="majorBidi" w:hAnsiTheme="majorBidi" w:cstheme="majorBidi"/>
-          <w:sz w:val="28"/>
-          <w:szCs w:val="28"/>
-          <w:lang w:val="en-US"/>
-        </w:rPr>
-      </w:pPr>
-    </w:p>
-    <w:p>
-      <w:pPr>
-        <w:rPr>
-          <w:rFonts w:asciiTheme="majorBidi" w:hAnsiTheme="majorBidi" w:cstheme="majorBidi"/>
-          <w:sz w:val="28"/>
-          <w:szCs w:val="28"/>
-          <w:lang w:val="en-US"/>
-        </w:rPr>
-      </w:pPr>
-    </w:p>
-    <w:p>
-      <w:pPr>
-        <w:rPr>
-          <w:rFonts w:asciiTheme="majorBidi" w:hAnsiTheme="majorBidi" w:cstheme="majorBidi"/>
-          <w:sz w:val="28"/>
-          <w:szCs w:val="28"/>
-          <w:lang w:val="en-US"/>
-        </w:rPr>
-      </w:pPr>
-    </w:p>
-    <w:p>
-      <w:pPr>
-        <w:rPr>
-          <w:rFonts w:asciiTheme="majorBidi" w:hAnsiTheme="majorBidi" w:cstheme="majorBidi"/>
-          <w:sz w:val="28"/>
-          <w:szCs w:val="28"/>
-          <w:lang w:val="en-US"/>
-        </w:rPr>
-      </w:pPr>
-    </w:p>
-    <w:p>
-      <w:pPr>
-        <w:rPr>
-          <w:rFonts w:asciiTheme="majorBidi" w:hAnsiTheme="majorBidi" w:cstheme="majorBidi"/>
-          <w:sz w:val="28"/>
-          <w:szCs w:val="28"/>
-          <w:lang w:val="en-US"/>
-        </w:rPr>
-      </w:pPr>
-    </w:p>
-    <w:p>
-      <w:pPr>
-        <w:rPr>
-          <w:rFonts w:asciiTheme="majorBidi" w:hAnsiTheme="majorBidi" w:cstheme="majorBidi"/>
-          <w:sz w:val="28"/>
-          <w:szCs w:val="28"/>
-          <w:lang w:val="en-US"/>
-        </w:rPr>
-      </w:pPr>
-    </w:p>
-    <w:p>
-      <w:pPr>
-        <w:rPr>
-          <w:rFonts w:asciiTheme="majorBidi" w:hAnsiTheme="majorBidi" w:cstheme="majorBidi"/>
-          <w:sz w:val="28"/>
-          <w:szCs w:val="28"/>
-          <w:lang w:val="en-US"/>
-        </w:rPr>
-      </w:pPr>
-    </w:p>
-    <w:p>
-      <w:pPr>
-        <w:rPr>
-          <w:rFonts w:asciiTheme="majorBidi" w:hAnsiTheme="majorBidi" w:cstheme="majorBidi"/>
-          <w:sz w:val="28"/>
-          <w:szCs w:val="28"/>
-          <w:lang w:val="en-US"/>
-        </w:rPr>
-      </w:pPr>
-    </w:p>
-    <w:p>
-      <w:pPr>
-        <w:rPr>
-          <w:rFonts w:asciiTheme="majorBidi" w:hAnsiTheme="majorBidi" w:cstheme="majorBidi"/>
-          <w:sz w:val="28"/>
-          <w:szCs w:val="28"/>
-          <w:lang w:val="en-US"/>
-        </w:rPr>
-      </w:pPr>
+          <w:sz w:val="26"/>
+          <w:szCs w:val="26"/>
+          <w:lang w:val="en-US"/>
+        </w:rPr>
+      </w:pPr>
+      <w:r>
+        <w:rPr>
+          <w:rFonts w:asciiTheme="majorBidi" w:hAnsiTheme="majorBidi" w:cstheme="majorBidi"/>
+          <w:sz w:val="26"/>
+          <w:szCs w:val="26"/>
+          <w:lang w:val="en-US"/>
+        </w:rPr>
+        <w:t>The optimal Value of this problem is</w:t>
+      </w:r>
+      <w:r>
+        <w:rPr>
+          <w:rFonts w:asciiTheme="majorBidi" w:hAnsiTheme="majorBidi" w:cstheme="majorBidi"/>
+          <w:sz w:val="26"/>
+          <w:szCs w:val="26"/>
+          <w:lang w:val="en-US"/>
+        </w:rPr>
+        <w:t xml:space="preserve"> </w:t>
+      </w:r>
+      <w:r>
+        <w:rPr>
+          <w:rFonts w:asciiTheme="majorBidi" w:hAnsiTheme="majorBidi" w:cstheme="majorBidi"/>
+          <w:sz w:val="26"/>
+          <w:szCs w:val="26"/>
+          <w:lang w:val="en-US"/>
+        </w:rPr>
+        <w:t>5250.0</w:t>
+      </w:r>
+      <w:r>
+        <w:rPr>
+          <w:rFonts w:asciiTheme="majorBidi" w:hAnsiTheme="majorBidi" w:cstheme="majorBidi"/>
+          <w:sz w:val="26"/>
+          <w:szCs w:val="26"/>
+          <w:lang w:val="en-US"/>
+        </w:rPr>
+        <w:t xml:space="preserve">. Furthermore, the cost reduced per unit of some decision variables is non-zero. This means that the cost will be reduced per unit decrease the value of the decision variable. </w:t>
+      </w:r>
     </w:p>
     <w:p>
       <w:pPr>
@@ -5589,6 +5681,7 @@
           <w:szCs w:val="34"/>
           <w:lang w:val="en-US"/>
         </w:rPr>
+        <w:lastRenderedPageBreak/>
         <w:t xml:space="preserve">Problem </w:t>
       </w:r>
       <w:r>
@@ -5706,12 +5799,119 @@
     <w:p>
       <w:pPr>
         <w:rPr>
-          <w:rFonts w:asciiTheme="majorBidi" w:hAnsiTheme="majorBidi" w:cstheme="majorBidi"/>
-          <w:sz w:val="28"/>
-          <w:szCs w:val="28"/>
-          <w:lang w:val="en-US"/>
-        </w:rPr>
-      </w:pPr>
+          <w:lang w:val="en-US"/>
+        </w:rPr>
+      </w:pPr>
+    </w:p>
+    <w:p>
+      <w:pPr>
+        <w:jc w:val="center"/>
+        <w:rPr>
+          <w:rFonts w:asciiTheme="majorBidi" w:hAnsiTheme="majorBidi" w:cstheme="majorBidi"/>
+          <w:sz w:val="28"/>
+          <w:szCs w:val="28"/>
+          <w:lang w:val="en-US"/>
+        </w:rPr>
+      </w:pPr>
+      <w:r>
+        <w:rPr>
+          <w:rFonts w:asciiTheme="majorBidi" w:hAnsiTheme="majorBidi" w:cstheme="majorBidi"/>
+          <w:sz w:val="28"/>
+          <w:szCs w:val="28"/>
+          <w:lang w:val="en-US"/>
+        </w:rPr>
+        <w:t xml:space="preserve">x1 = 240.0 </w:t>
+      </w:r>
+      <w:r>
+        <w:rPr>
+          <w:rFonts w:asciiTheme="majorBidi" w:hAnsiTheme="majorBidi" w:cstheme="majorBidi"/>
+          <w:sz w:val="28"/>
+          <w:szCs w:val="28"/>
+          <w:lang w:val="en-US"/>
+        </w:rPr>
+        <w:tab/>
+        <w:t>Reduced Cost = 0.0</w:t>
+      </w:r>
+    </w:p>
+    <w:p>
+      <w:pPr>
+        <w:jc w:val="center"/>
+        <w:rPr>
+          <w:rFonts w:asciiTheme="majorBidi" w:hAnsiTheme="majorBidi" w:cstheme="majorBidi"/>
+          <w:sz w:val="28"/>
+          <w:szCs w:val="28"/>
+          <w:lang w:val="en-US"/>
+        </w:rPr>
+      </w:pPr>
+      <w:r>
+        <w:rPr>
+          <w:rFonts w:asciiTheme="majorBidi" w:hAnsiTheme="majorBidi" w:cstheme="majorBidi"/>
+          <w:sz w:val="28"/>
+          <w:szCs w:val="28"/>
+          <w:lang w:val="en-US"/>
+        </w:rPr>
+        <w:t xml:space="preserve">x2 = 312.0 </w:t>
+      </w:r>
+      <w:r>
+        <w:rPr>
+          <w:rFonts w:asciiTheme="majorBidi" w:hAnsiTheme="majorBidi" w:cstheme="majorBidi"/>
+          <w:sz w:val="28"/>
+          <w:szCs w:val="28"/>
+          <w:lang w:val="en-US"/>
+        </w:rPr>
+        <w:tab/>
+        <w:t>Reduced Cost = 0.0</w:t>
+      </w:r>
+    </w:p>
+    <w:p>
+      <w:pPr>
+        <w:jc w:val="center"/>
+        <w:rPr>
+          <w:rFonts w:asciiTheme="majorBidi" w:hAnsiTheme="majorBidi" w:cstheme="majorBidi"/>
+          <w:sz w:val="28"/>
+          <w:szCs w:val="28"/>
+          <w:lang w:val="en-US"/>
+        </w:rPr>
+      </w:pPr>
+      <w:r>
+        <w:rPr>
+          <w:rFonts w:asciiTheme="majorBidi" w:hAnsiTheme="majorBidi" w:cstheme="majorBidi"/>
+          <w:sz w:val="28"/>
+          <w:szCs w:val="28"/>
+          <w:lang w:val="en-US"/>
+        </w:rPr>
+        <w:t xml:space="preserve">x3 = 120.0 </w:t>
+      </w:r>
+      <w:r>
+        <w:rPr>
+          <w:rFonts w:asciiTheme="majorBidi" w:hAnsiTheme="majorBidi" w:cstheme="majorBidi"/>
+          <w:sz w:val="28"/>
+          <w:szCs w:val="28"/>
+          <w:lang w:val="en-US"/>
+        </w:rPr>
+        <w:tab/>
+        <w:t>Reduced Cost = -1.35</w:t>
+      </w:r>
+    </w:p>
+    <w:p>
+      <w:pPr>
+        <w:jc w:val="center"/>
+        <w:rPr>
+          <w:rFonts w:asciiTheme="majorBidi" w:hAnsiTheme="majorBidi" w:cstheme="majorBidi"/>
+          <w:sz w:val="28"/>
+          <w:szCs w:val="28"/>
+          <w:lang w:val="en-US"/>
+        </w:rPr>
+      </w:pPr>
+      <w:r>
+        <w:rPr>
+          <w:rFonts w:asciiTheme="majorBidi" w:hAnsiTheme="majorBidi" w:cstheme="majorBidi"/>
+          <w:sz w:val="28"/>
+          <w:szCs w:val="28"/>
+          <w:lang w:val="en-US"/>
+        </w:rPr>
+        <w:t>Optimal Value:  5568.0</w:t>
+      </w:r>
     </w:p>
     <w:p>
       <w:pPr>
@@ -5761,65 +5961,39 @@
     <w:p>
       <w:pPr>
         <w:rPr>
-          <w:lang w:val="en-US"/>
-        </w:rPr>
-      </w:pPr>
-    </w:p>
-    <w:p>
-      <w:pPr>
-        <w:rPr>
-          <w:lang w:val="en-US"/>
-        </w:rPr>
-      </w:pPr>
-    </w:p>
-    <w:p>
-      <w:pPr>
-        <w:rPr>
-          <w:lang w:val="en-US"/>
-        </w:rPr>
-      </w:pPr>
-    </w:p>
-    <w:p>
-      <w:pPr>
-        <w:rPr>
-          <w:lang w:val="en-US"/>
-        </w:rPr>
-      </w:pPr>
-    </w:p>
-    <w:p>
-      <w:pPr>
-        <w:rPr>
-          <w:lang w:val="en-US"/>
-        </w:rPr>
-      </w:pPr>
-    </w:p>
-    <w:p>
-      <w:pPr>
-        <w:rPr>
-          <w:lang w:val="en-US"/>
-        </w:rPr>
-      </w:pPr>
-    </w:p>
-    <w:p>
-      <w:pPr>
-        <w:rPr>
-          <w:lang w:val="en-US"/>
-        </w:rPr>
-      </w:pPr>
-    </w:p>
-    <w:p>
-      <w:pPr>
-        <w:rPr>
-          <w:lang w:val="en-US"/>
-        </w:rPr>
-      </w:pPr>
-    </w:p>
-    <w:p>
-      <w:pPr>
-        <w:rPr>
-          <w:lang w:val="en-US"/>
-        </w:rPr>
-      </w:pPr>
+          <w:rFonts w:asciiTheme="majorBidi" w:hAnsiTheme="majorBidi" w:cstheme="majorBidi"/>
+          <w:sz w:val="26"/>
+          <w:szCs w:val="26"/>
+          <w:lang w:val="en-US"/>
+        </w:rPr>
+      </w:pPr>
+      <w:r>
+        <w:rPr>
+          <w:rFonts w:asciiTheme="majorBidi" w:hAnsiTheme="majorBidi" w:cstheme="majorBidi"/>
+          <w:sz w:val="26"/>
+          <w:szCs w:val="26"/>
+          <w:lang w:val="en-US"/>
+        </w:rPr>
+        <w:t xml:space="preserve">The optimal Value of this problem is </w:t>
+      </w:r>
+      <w:r>
+        <w:rPr>
+          <w:rFonts w:asciiTheme="majorBidi" w:hAnsiTheme="majorBidi" w:cstheme="majorBidi"/>
+          <w:sz w:val="26"/>
+          <w:szCs w:val="26"/>
+          <w:lang w:val="en-US"/>
+        </w:rPr>
+        <w:t>5568.0</w:t>
+      </w:r>
+      <w:r>
+        <w:rPr>
+          <w:rFonts w:asciiTheme="majorBidi" w:hAnsiTheme="majorBidi" w:cstheme="majorBidi"/>
+          <w:sz w:val="26"/>
+          <w:szCs w:val="26"/>
+          <w:lang w:val="en-US"/>
+        </w:rPr>
+        <w:t xml:space="preserve">. Furthermore, the cost reduced per unit of some decision variables is non-zero. This means that the cost will be reduced per unit decrease the value of the decision variable. </w:t>
+      </w:r>
     </w:p>
     <w:p>
       <w:pPr>
@@ -5878,6 +6052,21 @@
         </w:rPr>
       </w:pPr>
       <w:bookmarkStart w:id="15" w:name="_Toc121696899"/>
+    </w:p>
+    <w:p>
+      <w:pPr>
+        <w:pStyle w:val="Heading1"/>
+        <w:jc w:val="center"/>
+        <w:rPr>
+          <w:rFonts w:asciiTheme="majorBidi" w:hAnsiTheme="majorBidi"/>
+          <w:b/>
+          <w:bCs/>
+          <w:color w:val="auto"/>
+          <w:sz w:val="36"/>
+          <w:szCs w:val="36"/>
+          <w:lang w:val="en-US"/>
+        </w:rPr>
+      </w:pPr>
       <w:r>
         <w:rPr>
           <w:rFonts w:asciiTheme="majorBidi" w:hAnsiTheme="majorBidi"/>
@@ -6004,13 +6193,143 @@
     </w:p>
     <w:p>
       <w:pPr>
-        <w:rPr>
-          <w:rFonts w:asciiTheme="majorBidi" w:hAnsiTheme="majorBidi" w:cstheme="majorBidi"/>
-          <w:sz w:val="28"/>
-          <w:szCs w:val="28"/>
-          <w:lang w:val="en-US"/>
-        </w:rPr>
-      </w:pPr>
+        <w:jc w:val="center"/>
+        <w:rPr>
+          <w:rFonts w:asciiTheme="majorBidi" w:hAnsiTheme="majorBidi" w:cstheme="majorBidi"/>
+          <w:sz w:val="28"/>
+          <w:szCs w:val="28"/>
+          <w:lang w:val="en-US"/>
+        </w:rPr>
+      </w:pPr>
+      <w:r>
+        <w:rPr>
+          <w:rFonts w:asciiTheme="majorBidi" w:hAnsiTheme="majorBidi" w:cstheme="majorBidi"/>
+          <w:sz w:val="28"/>
+          <w:szCs w:val="28"/>
+          <w:lang w:val="en-US"/>
+        </w:rPr>
+        <w:t xml:space="preserve">x1 = 1.395 </w:t>
+      </w:r>
+      <w:r>
+        <w:rPr>
+          <w:rFonts w:asciiTheme="majorBidi" w:hAnsiTheme="majorBidi" w:cstheme="majorBidi"/>
+          <w:sz w:val="28"/>
+          <w:szCs w:val="28"/>
+          <w:lang w:val="en-US"/>
+        </w:rPr>
+        <w:tab/>
+        <w:t>Reduced Cost = 0.0</w:t>
+      </w:r>
+    </w:p>
+    <w:p>
+      <w:pPr>
+        <w:jc w:val="center"/>
+        <w:rPr>
+          <w:rFonts w:asciiTheme="majorBidi" w:hAnsiTheme="majorBidi" w:cstheme="majorBidi"/>
+          <w:sz w:val="28"/>
+          <w:szCs w:val="28"/>
+          <w:lang w:val="en-US"/>
+        </w:rPr>
+      </w:pPr>
+      <w:r>
+        <w:rPr>
+          <w:rFonts w:asciiTheme="majorBidi" w:hAnsiTheme="majorBidi" w:cstheme="majorBidi"/>
+          <w:sz w:val="28"/>
+          <w:szCs w:val="28"/>
+          <w:lang w:val="en-US"/>
+        </w:rPr>
+        <w:t xml:space="preserve">x2 = 0.0 </w:t>
+      </w:r>
+      <w:r>
+        <w:rPr>
+          <w:rFonts w:asciiTheme="majorBidi" w:hAnsiTheme="majorBidi" w:cstheme="majorBidi"/>
+          <w:sz w:val="28"/>
+          <w:szCs w:val="28"/>
+          <w:lang w:val="en-US"/>
+        </w:rPr>
+        <w:tab/>
+        <w:t>Reduced Cost = 3.575</w:t>
+      </w:r>
+    </w:p>
+    <w:p>
+      <w:pPr>
+        <w:jc w:val="center"/>
+        <w:rPr>
+          <w:rFonts w:asciiTheme="majorBidi" w:hAnsiTheme="majorBidi" w:cstheme="majorBidi"/>
+          <w:sz w:val="28"/>
+          <w:szCs w:val="28"/>
+          <w:lang w:val="en-US"/>
+        </w:rPr>
+      </w:pPr>
+      <w:r>
+        <w:rPr>
+          <w:rFonts w:asciiTheme="majorBidi" w:hAnsiTheme="majorBidi" w:cstheme="majorBidi"/>
+          <w:sz w:val="28"/>
+          <w:szCs w:val="28"/>
+          <w:lang w:val="en-US"/>
+        </w:rPr>
+        <w:t xml:space="preserve">x3 = 5.49 </w:t>
+      </w:r>
+      <w:r>
+        <w:rPr>
+          <w:rFonts w:asciiTheme="majorBidi" w:hAnsiTheme="majorBidi" w:cstheme="majorBidi"/>
+          <w:sz w:val="28"/>
+          <w:szCs w:val="28"/>
+          <w:lang w:val="en-US"/>
+        </w:rPr>
+        <w:tab/>
+        <w:t>Reduced Cost = 0.0</w:t>
+      </w:r>
+    </w:p>
+    <w:p>
+      <w:pPr>
+        <w:jc w:val="center"/>
+        <w:rPr>
+          <w:rFonts w:asciiTheme="majorBidi" w:hAnsiTheme="majorBidi" w:cstheme="majorBidi"/>
+          <w:sz w:val="28"/>
+          <w:szCs w:val="28"/>
+          <w:lang w:val="en-US"/>
+        </w:rPr>
+      </w:pPr>
+      <w:r>
+        <w:rPr>
+          <w:rFonts w:asciiTheme="majorBidi" w:hAnsiTheme="majorBidi" w:cstheme="majorBidi"/>
+          <w:sz w:val="28"/>
+          <w:szCs w:val="28"/>
+          <w:lang w:val="en-US"/>
+        </w:rPr>
+        <w:t xml:space="preserve">x4 = 0.0 </w:t>
+      </w:r>
+      <w:r>
+        <w:rPr>
+          <w:rFonts w:asciiTheme="majorBidi" w:hAnsiTheme="majorBidi" w:cstheme="majorBidi"/>
+          <w:sz w:val="28"/>
+          <w:szCs w:val="28"/>
+          <w:lang w:val="en-US"/>
+        </w:rPr>
+        <w:tab/>
+        <w:t>Reduced Cost = 0.761</w:t>
+      </w:r>
+    </w:p>
+    <w:p>
+      <w:pPr>
+        <w:jc w:val="center"/>
+        <w:rPr>
+          <w:rFonts w:asciiTheme="majorBidi" w:hAnsiTheme="majorBidi" w:cstheme="majorBidi"/>
+          <w:sz w:val="28"/>
+          <w:szCs w:val="28"/>
+          <w:lang w:val="en-US"/>
+        </w:rPr>
+      </w:pPr>
+      <w:r>
+        <w:rPr>
+          <w:rFonts w:asciiTheme="majorBidi" w:hAnsiTheme="majorBidi" w:cstheme="majorBidi"/>
+          <w:sz w:val="28"/>
+          <w:szCs w:val="28"/>
+          <w:lang w:val="en-US"/>
+        </w:rPr>
+        <w:t>Optimal Value:  76.6306</w:t>
+      </w:r>
     </w:p>
     <w:p>
       <w:pPr>
@@ -6060,65 +6379,39 @@
     <w:p>
       <w:pPr>
         <w:rPr>
-          <w:lang w:val="en-US"/>
-        </w:rPr>
-      </w:pPr>
-    </w:p>
-    <w:p>
-      <w:pPr>
-        <w:rPr>
-          <w:lang w:val="en-US"/>
-        </w:rPr>
-      </w:pPr>
-    </w:p>
-    <w:p>
-      <w:pPr>
-        <w:rPr>
-          <w:lang w:val="en-US"/>
-        </w:rPr>
-      </w:pPr>
-    </w:p>
-    <w:p>
-      <w:pPr>
-        <w:rPr>
-          <w:lang w:val="en-US"/>
-        </w:rPr>
-      </w:pPr>
-    </w:p>
-    <w:p>
-      <w:pPr>
-        <w:rPr>
-          <w:lang w:val="en-US"/>
-        </w:rPr>
-      </w:pPr>
-    </w:p>
-    <w:p>
-      <w:pPr>
-        <w:rPr>
-          <w:lang w:val="en-US"/>
-        </w:rPr>
-      </w:pPr>
-    </w:p>
-    <w:p>
-      <w:pPr>
-        <w:rPr>
-          <w:lang w:val="en-US"/>
-        </w:rPr>
-      </w:pPr>
-    </w:p>
-    <w:p>
-      <w:pPr>
-        <w:rPr>
-          <w:lang w:val="en-US"/>
-        </w:rPr>
-      </w:pPr>
-    </w:p>
-    <w:p>
-      <w:pPr>
-        <w:rPr>
-          <w:lang w:val="en-US"/>
-        </w:rPr>
-      </w:pPr>
+          <w:rFonts w:asciiTheme="majorBidi" w:hAnsiTheme="majorBidi" w:cstheme="majorBidi"/>
+          <w:sz w:val="26"/>
+          <w:szCs w:val="26"/>
+          <w:lang w:val="en-US"/>
+        </w:rPr>
+      </w:pPr>
+      <w:r>
+        <w:rPr>
+          <w:rFonts w:asciiTheme="majorBidi" w:hAnsiTheme="majorBidi" w:cstheme="majorBidi"/>
+          <w:sz w:val="26"/>
+          <w:szCs w:val="26"/>
+          <w:lang w:val="en-US"/>
+        </w:rPr>
+        <w:t xml:space="preserve">The optimal Value of this problem is </w:t>
+      </w:r>
+      <w:r>
+        <w:rPr>
+          <w:rFonts w:asciiTheme="majorBidi" w:hAnsiTheme="majorBidi" w:cstheme="majorBidi"/>
+          <w:sz w:val="28"/>
+          <w:szCs w:val="28"/>
+          <w:lang w:val="en-US"/>
+        </w:rPr>
+        <w:t>76.6306</w:t>
+      </w:r>
+      <w:r>
+        <w:rPr>
+          <w:rFonts w:asciiTheme="majorBidi" w:hAnsiTheme="majorBidi" w:cstheme="majorBidi"/>
+          <w:sz w:val="26"/>
+          <w:szCs w:val="26"/>
+          <w:lang w:val="en-US"/>
+        </w:rPr>
+        <w:t xml:space="preserve">. Furthermore, the cost reduced per unit of some decision variables is non-zero. This means that the cost will be reduced per unit decrease the value of the decision variable. </w:t>
+      </w:r>
     </w:p>
     <w:p>
       <w:pPr>
@@ -6187,6 +6480,7 @@
           <w:szCs w:val="36"/>
           <w:lang w:val="en-US"/>
         </w:rPr>
+        <w:lastRenderedPageBreak/>
         <w:t xml:space="preserve">Problem </w:t>
       </w:r>
       <w:r>
@@ -6272,16 +6566,6 @@
     </w:p>
     <w:p>
       <w:pPr>
-        <w:rPr>
-          <w:rFonts w:asciiTheme="majorBidi" w:hAnsiTheme="majorBidi" w:cstheme="majorBidi"/>
-          <w:sz w:val="28"/>
-          <w:szCs w:val="28"/>
-          <w:lang w:val="en-US"/>
-        </w:rPr>
-      </w:pPr>
-    </w:p>
-    <w:p>
-      <w:pPr>
         <w:pStyle w:val="Heading2"/>
         <w:rPr>
           <w:rFonts w:asciiTheme="majorBidi" w:hAnsiTheme="majorBidi"/>
@@ -6311,12 +6595,149 @@
     <w:p>
       <w:pPr>
         <w:rPr>
-          <w:rFonts w:asciiTheme="majorBidi" w:hAnsiTheme="majorBidi" w:cstheme="majorBidi"/>
-          <w:sz w:val="28"/>
-          <w:szCs w:val="28"/>
-          <w:lang w:val="en-US"/>
-        </w:rPr>
-      </w:pPr>
+          <w:lang w:val="en-US"/>
+        </w:rPr>
+      </w:pPr>
+    </w:p>
+    <w:p>
+      <w:pPr>
+        <w:jc w:val="center"/>
+        <w:rPr>
+          <w:rFonts w:asciiTheme="majorBidi" w:hAnsiTheme="majorBidi" w:cstheme="majorBidi"/>
+          <w:sz w:val="28"/>
+          <w:szCs w:val="28"/>
+          <w:lang w:val="en-US"/>
+        </w:rPr>
+      </w:pPr>
+      <w:r>
+        <w:rPr>
+          <w:rFonts w:asciiTheme="majorBidi" w:hAnsiTheme="majorBidi" w:cstheme="majorBidi"/>
+          <w:sz w:val="28"/>
+          <w:szCs w:val="28"/>
+          <w:lang w:val="en-US"/>
+        </w:rPr>
+        <w:t xml:space="preserve">x1 = 325.0 </w:t>
+      </w:r>
+      <w:r>
+        <w:rPr>
+          <w:rFonts w:asciiTheme="majorBidi" w:hAnsiTheme="majorBidi" w:cstheme="majorBidi"/>
+          <w:sz w:val="28"/>
+          <w:szCs w:val="28"/>
+          <w:lang w:val="en-US"/>
+        </w:rPr>
+        <w:tab/>
+        <w:t>Reduced Cost = 0.0</w:t>
+      </w:r>
+    </w:p>
+    <w:p>
+      <w:pPr>
+        <w:jc w:val="center"/>
+        <w:rPr>
+          <w:rFonts w:asciiTheme="majorBidi" w:hAnsiTheme="majorBidi" w:cstheme="majorBidi"/>
+          <w:sz w:val="28"/>
+          <w:szCs w:val="28"/>
+          <w:lang w:val="en-US"/>
+        </w:rPr>
+      </w:pPr>
+      <w:r>
+        <w:rPr>
+          <w:rFonts w:asciiTheme="majorBidi" w:hAnsiTheme="majorBidi" w:cstheme="majorBidi"/>
+          <w:sz w:val="28"/>
+          <w:szCs w:val="28"/>
+          <w:lang w:val="en-US"/>
+        </w:rPr>
+        <w:t xml:space="preserve">x2 = 100.0 </w:t>
+      </w:r>
+      <w:r>
+        <w:rPr>
+          <w:rFonts w:asciiTheme="majorBidi" w:hAnsiTheme="majorBidi" w:cstheme="majorBidi"/>
+          <w:sz w:val="28"/>
+          <w:szCs w:val="28"/>
+          <w:lang w:val="en-US"/>
+        </w:rPr>
+        <w:tab/>
+        <w:t>Reduced Cost = 0.0</w:t>
+      </w:r>
+    </w:p>
+    <w:p>
+      <w:pPr>
+        <w:jc w:val="center"/>
+        <w:rPr>
+          <w:rFonts w:asciiTheme="majorBidi" w:hAnsiTheme="majorBidi" w:cstheme="majorBidi"/>
+          <w:sz w:val="28"/>
+          <w:szCs w:val="28"/>
+          <w:lang w:val="en-US"/>
+        </w:rPr>
+      </w:pPr>
+      <w:r>
+        <w:rPr>
+          <w:rFonts w:asciiTheme="majorBidi" w:hAnsiTheme="majorBidi" w:cstheme="majorBidi"/>
+          <w:sz w:val="28"/>
+          <w:szCs w:val="28"/>
+          <w:lang w:val="en-US"/>
+        </w:rPr>
+        <w:t xml:space="preserve">x3 = 375.0 </w:t>
+      </w:r>
+      <w:r>
+        <w:rPr>
+          <w:rFonts w:asciiTheme="majorBidi" w:hAnsiTheme="majorBidi" w:cstheme="majorBidi"/>
+          <w:sz w:val="28"/>
+          <w:szCs w:val="28"/>
+          <w:lang w:val="en-US"/>
+        </w:rPr>
+        <w:tab/>
+        <w:t>Reduced Cost = 0.0</w:t>
+      </w:r>
+    </w:p>
+    <w:p>
+      <w:pPr>
+        <w:jc w:val="center"/>
+        <w:rPr>
+          <w:rFonts w:asciiTheme="majorBidi" w:hAnsiTheme="majorBidi" w:cstheme="majorBidi"/>
+          <w:sz w:val="28"/>
+          <w:szCs w:val="28"/>
+          <w:lang w:val="en-US"/>
+        </w:rPr>
+      </w:pPr>
+      <w:r>
+        <w:rPr>
+          <w:rFonts w:asciiTheme="majorBidi" w:hAnsiTheme="majorBidi" w:cstheme="majorBidi"/>
+          <w:sz w:val="28"/>
+          <w:szCs w:val="28"/>
+          <w:lang w:val="en-US"/>
+        </w:rPr>
+        <w:t xml:space="preserve">x4 = 425.0 </w:t>
+      </w:r>
+      <w:r>
+        <w:rPr>
+          <w:rFonts w:asciiTheme="majorBidi" w:hAnsiTheme="majorBidi" w:cstheme="majorBidi"/>
+          <w:sz w:val="28"/>
+          <w:szCs w:val="28"/>
+          <w:lang w:val="en-US"/>
+        </w:rPr>
+        <w:tab/>
+        <w:t>Reduced Cost = 0.0</w:t>
+      </w:r>
+    </w:p>
+    <w:p>
+      <w:pPr>
+        <w:jc w:val="center"/>
+        <w:rPr>
+          <w:rFonts w:asciiTheme="majorBidi" w:hAnsiTheme="majorBidi" w:cstheme="majorBidi"/>
+          <w:sz w:val="28"/>
+          <w:szCs w:val="28"/>
+          <w:lang w:val="en-US"/>
+        </w:rPr>
+      </w:pPr>
+      <w:r>
+        <w:rPr>
+          <w:rFonts w:asciiTheme="majorBidi" w:hAnsiTheme="majorBidi" w:cstheme="majorBidi"/>
+          <w:sz w:val="28"/>
+          <w:szCs w:val="28"/>
+          <w:lang w:val="en-US"/>
+        </w:rPr>
+        <w:t>Optimal Value:  143250.0</w:t>
+      </w:r>
     </w:p>
     <w:p>
       <w:pPr>
@@ -6362,6 +6783,43 @@
           <w:lang w:val="en-US"/>
         </w:rPr>
       </w:pPr>
+    </w:p>
+    <w:p>
+      <w:pPr>
+        <w:rPr>
+          <w:rFonts w:asciiTheme="majorBidi" w:hAnsiTheme="majorBidi" w:cstheme="majorBidi"/>
+          <w:sz w:val="26"/>
+          <w:szCs w:val="26"/>
+          <w:lang w:val="en-US"/>
+        </w:rPr>
+      </w:pPr>
+      <w:r>
+        <w:rPr>
+          <w:rFonts w:asciiTheme="majorBidi" w:hAnsiTheme="majorBidi" w:cstheme="majorBidi"/>
+          <w:sz w:val="26"/>
+          <w:szCs w:val="26"/>
+          <w:lang w:val="en-US"/>
+        </w:rPr>
+        <w:t xml:space="preserve">The optimal Value of this problem is </w:t>
+      </w:r>
+      <w:r>
+        <w:rPr>
+          <w:rFonts w:asciiTheme="majorBidi" w:hAnsiTheme="majorBidi" w:cstheme="majorBidi"/>
+          <w:sz w:val="28"/>
+          <w:szCs w:val="28"/>
+          <w:lang w:val="en-US"/>
+        </w:rPr>
+        <w:t>143250.0</w:t>
+      </w:r>
+      <w:r>
+        <w:rPr>
+          <w:rFonts w:asciiTheme="majorBidi" w:hAnsiTheme="majorBidi" w:cstheme="majorBidi"/>
+          <w:sz w:val="26"/>
+          <w:szCs w:val="26"/>
+          <w:lang w:val="en-US"/>
+        </w:rPr>
+        <w:t xml:space="preserve">. Furthermore, the cost reduced per unit of some decision variables is non-zero. This means that the cost will be reduced per unit decrease the value of the decision variable. </w:t>
+      </w:r>
     </w:p>
     <w:p>
       <w:pPr>
@@ -9333,7 +9791,7 @@
   <w:style w:type="paragraph" w:default="1" w:styleId="Normal">
     <w:name w:val="Normal"/>
     <w:qFormat/>
-    <w:rsid w:val="0090049D"/>
+    <w:rsid w:val="00A5187C"/>
   </w:style>
   <w:style w:type="paragraph" w:styleId="Heading1">
     <w:name w:val="heading 1"/>

</xml_diff>